<commit_message>
just before mon feb 25
</commit_message>
<xml_diff>
--- a/week6_feb24-28/cis400_exam1PRAC_130_sol.docx
+++ b/week6_feb24-28/cis400_exam1PRAC_130_sol.docx
@@ -1210,20 +1210,8 @@
           <w:sz w:val="20"/>
           <w:szCs w:val="20"/>
         </w:rPr>
-        <w:t xml:space="preserve">Cand1 </w:t>
-      </w:r>
-      <w:proofErr w:type="gramStart"/>
-      <w:r>
-        <w:rPr>
-          <w:rFonts w:ascii="Consolas" w:hAnsi="Consolas" w:cstheme="minorHAnsi"/>
-          <w:b/>
-          <w:bCs/>
-          <w:sz w:val="20"/>
-          <w:szCs w:val="20"/>
-        </w:rPr>
-        <w:t>{ get</w:t>
-      </w:r>
-      <w:proofErr w:type="gramEnd"/>
+        <w:t>Cand1 { get</w:t>
+      </w:r>
       <w:r>
         <w:rPr>
           <w:rFonts w:ascii="Consolas" w:hAnsi="Consolas" w:cstheme="minorHAnsi"/>
@@ -1344,30 +1332,18 @@
           <w:sz w:val="20"/>
           <w:szCs w:val="20"/>
         </w:rPr>
-        <w:t xml:space="preserve"> Candidate _</w:t>
-      </w:r>
-      <w:r>
-        <w:rPr>
-          <w:rFonts w:ascii="Consolas" w:hAnsi="Consolas" w:cstheme="minorHAnsi"/>
-          <w:b/>
-          <w:bCs/>
-          <w:sz w:val="20"/>
-          <w:szCs w:val="20"/>
-        </w:rPr>
-        <w:t xml:space="preserve">Cand2 </w:t>
-      </w:r>
-      <w:proofErr w:type="gramStart"/>
-      <w:r>
-        <w:rPr>
-          <w:rFonts w:ascii="Consolas" w:hAnsi="Consolas" w:cstheme="minorHAnsi"/>
-          <w:b/>
-          <w:bCs/>
-          <w:sz w:val="20"/>
-          <w:szCs w:val="20"/>
-        </w:rPr>
-        <w:t>{ get</w:t>
-      </w:r>
-      <w:proofErr w:type="gramEnd"/>
+        <w:t xml:space="preserve"> Candidate </w:t>
+      </w:r>
+      <w:r>
+        <w:rPr>
+          <w:rFonts w:ascii="Consolas" w:hAnsi="Consolas" w:cstheme="minorHAnsi"/>
+          <w:b/>
+          <w:bCs/>
+          <w:sz w:val="20"/>
+          <w:szCs w:val="20"/>
+        </w:rPr>
+        <w:t>Cand2 { get</w:t>
+      </w:r>
       <w:r>
         <w:rPr>
           <w:rFonts w:ascii="Consolas" w:hAnsi="Consolas" w:cstheme="minorHAnsi"/>
@@ -1649,7 +1625,6 @@
         <w:t xml:space="preserve">public </w:t>
       </w:r>
       <w:proofErr w:type="spellStart"/>
-      <w:proofErr w:type="gramStart"/>
       <w:r>
         <w:rPr>
           <w:rFonts w:ascii="Consolas" w:hAnsi="Consolas" w:cstheme="minorHAnsi"/>
@@ -1669,18 +1644,7 @@
           <w:sz w:val="20"/>
           <w:szCs w:val="20"/>
         </w:rPr>
-        <w:t>(</w:t>
-      </w:r>
-      <w:proofErr w:type="gramEnd"/>
-      <w:r>
-        <w:rPr>
-          <w:rFonts w:ascii="Consolas" w:hAnsi="Consolas" w:cstheme="minorHAnsi"/>
-          <w:b/>
-          <w:bCs/>
-          <w:sz w:val="20"/>
-          <w:szCs w:val="20"/>
-        </w:rPr>
-        <w:t>string</w:t>
+        <w:t>(string</w:t>
       </w:r>
       <w:r>
         <w:rPr>
@@ -2347,69 +2311,60 @@
           <w:rFonts w:cstheme="minorHAnsi"/>
         </w:rPr>
       </w:pPr>
-    </w:p>
-    <w:p>
-      <w:pPr>
-        <w:rPr>
-          <w:rFonts w:cstheme="minorHAnsi"/>
-        </w:rPr>
-      </w:pPr>
-    </w:p>
-    <w:p>
-      <w:pPr>
-        <w:rPr>
-          <w:rFonts w:cstheme="minorHAnsi"/>
-        </w:rPr>
-      </w:pPr>
-    </w:p>
-    <w:p>
-      <w:pPr>
-        <w:rPr>
-          <w:rFonts w:cstheme="minorHAnsi"/>
-        </w:rPr>
-      </w:pPr>
-    </w:p>
-    <w:p>
-      <w:pPr>
-        <w:rPr>
-          <w:rFonts w:cstheme="minorHAnsi"/>
-        </w:rPr>
-      </w:pPr>
-    </w:p>
-    <w:p>
-      <w:pPr>
-        <w:rPr>
-          <w:rFonts w:cstheme="minorHAnsi"/>
-        </w:rPr>
-      </w:pPr>
-    </w:p>
-    <w:p>
-      <w:pPr>
-        <w:rPr>
-          <w:rFonts w:cstheme="minorHAnsi"/>
-        </w:rPr>
-      </w:pPr>
-    </w:p>
-    <w:p>
-      <w:pPr>
-        <w:rPr>
-          <w:rFonts w:cstheme="minorHAnsi"/>
-        </w:rPr>
-      </w:pPr>
-    </w:p>
-    <w:p>
-      <w:pPr>
-        <w:rPr>
-          <w:rFonts w:cstheme="minorHAnsi"/>
-        </w:rPr>
-      </w:pPr>
-    </w:p>
-    <w:p>
-      <w:pPr>
-        <w:rPr>
-          <w:rFonts w:cstheme="minorHAnsi"/>
-        </w:rPr>
-      </w:pPr>
+      <w:r>
+        <w:rPr>
+          <w:rFonts w:cstheme="minorHAnsi"/>
+          <w:noProof/>
+        </w:rPr>
+        <w:drawing>
+          <wp:inline distT="0" distB="0" distL="0" distR="0" wp14:anchorId="5E691FF7" wp14:editId="5A0E6A3C">
+            <wp:extent cx="5939790" cy="3494405"/>
+            <wp:effectExtent l="0" t="0" r="0" b="0"/>
+            <wp:docPr id="1" name="Picture 1"/>
+            <wp:cNvGraphicFramePr>
+              <a:graphicFrameLocks xmlns:a="http://schemas.openxmlformats.org/drawingml/2006/main" noChangeAspect="1"/>
+            </wp:cNvGraphicFramePr>
+            <a:graphic xmlns:a="http://schemas.openxmlformats.org/drawingml/2006/main">
+              <a:graphicData uri="http://schemas.openxmlformats.org/drawingml/2006/picture">
+                <pic:pic xmlns:pic="http://schemas.openxmlformats.org/drawingml/2006/picture">
+                  <pic:nvPicPr>
+                    <pic:cNvPr id="0" name="Picture 1"/>
+                    <pic:cNvPicPr>
+                      <a:picLocks noChangeAspect="1" noChangeArrowheads="1"/>
+                    </pic:cNvPicPr>
+                  </pic:nvPicPr>
+                  <pic:blipFill>
+                    <a:blip r:embed="rId7">
+                      <a:extLst>
+                        <a:ext uri="{28A0092B-C50C-407E-A947-70E740481C1C}">
+                          <a14:useLocalDpi xmlns:a14="http://schemas.microsoft.com/office/drawing/2010/main" val="0"/>
+                        </a:ext>
+                      </a:extLst>
+                    </a:blip>
+                    <a:srcRect/>
+                    <a:stretch>
+                      <a:fillRect/>
+                    </a:stretch>
+                  </pic:blipFill>
+                  <pic:spPr bwMode="auto">
+                    <a:xfrm>
+                      <a:off x="0" y="0"/>
+                      <a:ext cx="5939790" cy="3494405"/>
+                    </a:xfrm>
+                    <a:prstGeom prst="rect">
+                      <a:avLst/>
+                    </a:prstGeom>
+                    <a:noFill/>
+                    <a:ln>
+                      <a:noFill/>
+                    </a:ln>
+                  </pic:spPr>
+                </pic:pic>
+              </a:graphicData>
+            </a:graphic>
+          </wp:inline>
+        </w:drawing>
+      </w:r>
     </w:p>
     <w:p>
       <w:pPr>
@@ -2525,7 +2480,6 @@
         <w:rPr>
           <w:rFonts w:cstheme="minorHAnsi"/>
         </w:rPr>
-        <w:lastRenderedPageBreak/>
         <w:t>(1</w:t>
       </w:r>
       <w:r>
@@ -2626,21 +2580,7 @@
         <w:rPr>
           <w:rFonts w:ascii="Consolas" w:hAnsi="Consolas" w:cstheme="minorHAnsi"/>
         </w:rPr>
-        <w:t>&lt;Vehicle</w:t>
-      </w:r>
-      <w:proofErr w:type="gramStart"/>
-      <w:r>
-        <w:rPr>
-          <w:rFonts w:ascii="Consolas" w:hAnsi="Consolas" w:cstheme="minorHAnsi"/>
-        </w:rPr>
-        <w:t>&gt;(</w:t>
-      </w:r>
-      <w:proofErr w:type="gramEnd"/>
-      <w:r>
-        <w:rPr>
-          <w:rFonts w:ascii="Consolas" w:hAnsi="Consolas" w:cstheme="minorHAnsi"/>
-        </w:rPr>
-        <w:t>);</w:t>
+        <w:t>&lt;Vehicle&gt;();</w:t>
       </w:r>
     </w:p>
     <w:p>
@@ -2651,7 +2591,6 @@
         </w:rPr>
       </w:pPr>
       <w:proofErr w:type="spellStart"/>
-      <w:proofErr w:type="gramStart"/>
       <w:r>
         <w:rPr>
           <w:rFonts w:ascii="Consolas" w:hAnsi="Consolas" w:cstheme="minorHAnsi"/>
@@ -2659,7 +2598,6 @@
         <w:t>list.Add</w:t>
       </w:r>
       <w:proofErr w:type="spellEnd"/>
-      <w:proofErr w:type="gramEnd"/>
       <w:r>
         <w:rPr>
           <w:rFonts w:ascii="Consolas" w:hAnsi="Consolas" w:cstheme="minorHAnsi"/>
@@ -2687,7 +2625,6 @@
         </w:rPr>
       </w:pPr>
       <w:proofErr w:type="spellStart"/>
-      <w:proofErr w:type="gramStart"/>
       <w:r>
         <w:rPr>
           <w:rFonts w:ascii="Consolas" w:hAnsi="Consolas" w:cstheme="minorHAnsi"/>
@@ -2695,7 +2632,6 @@
         <w:t>list.Add</w:t>
       </w:r>
       <w:proofErr w:type="spellEnd"/>
-      <w:proofErr w:type="gramEnd"/>
       <w:r>
         <w:rPr>
           <w:rFonts w:ascii="Consolas" w:hAnsi="Consolas" w:cstheme="minorHAnsi"/>
@@ -2711,7 +2647,6 @@
         </w:rPr>
       </w:pPr>
       <w:proofErr w:type="spellStart"/>
-      <w:proofErr w:type="gramStart"/>
       <w:r>
         <w:rPr>
           <w:rFonts w:ascii="Consolas" w:hAnsi="Consolas" w:cstheme="minorHAnsi"/>
@@ -2719,7 +2654,6 @@
         <w:t>list.Add</w:t>
       </w:r>
       <w:proofErr w:type="spellEnd"/>
-      <w:proofErr w:type="gramEnd"/>
       <w:r>
         <w:rPr>
           <w:rFonts w:ascii="Consolas" w:hAnsi="Consolas" w:cstheme="minorHAnsi"/>
@@ -2735,7 +2669,6 @@
         </w:rPr>
       </w:pPr>
       <w:proofErr w:type="spellStart"/>
-      <w:proofErr w:type="gramStart"/>
       <w:r>
         <w:rPr>
           <w:rFonts w:ascii="Consolas" w:hAnsi="Consolas" w:cstheme="minorHAnsi"/>
@@ -2743,7 +2676,6 @@
         <w:t>list.Add</w:t>
       </w:r>
       <w:proofErr w:type="spellEnd"/>
-      <w:proofErr w:type="gramEnd"/>
       <w:r>
         <w:rPr>
           <w:rFonts w:ascii="Consolas" w:hAnsi="Consolas" w:cstheme="minorHAnsi"/>
@@ -2804,21 +2736,7 @@
         <w:rPr>
           <w:rFonts w:ascii="Consolas" w:hAnsi="Consolas" w:cstheme="minorHAnsi"/>
         </w:rPr>
-        <w:t>(</w:t>
-      </w:r>
-      <w:proofErr w:type="gramStart"/>
-      <w:r>
-        <w:rPr>
-          <w:rFonts w:ascii="Consolas" w:hAnsi="Consolas" w:cstheme="minorHAnsi"/>
-        </w:rPr>
-        <w:t>$”Wheels</w:t>
-      </w:r>
-      <w:proofErr w:type="gramEnd"/>
-      <w:r>
-        <w:rPr>
-          <w:rFonts w:ascii="Consolas" w:hAnsi="Consolas" w:cstheme="minorHAnsi"/>
-        </w:rPr>
-        <w:t>: {</w:t>
+        <w:t>($”Wheels: {</w:t>
       </w:r>
       <w:proofErr w:type="spellStart"/>
       <w:r>
@@ -2850,7 +2768,6 @@
         <w:t xml:space="preserve">foreach (string s in </w:t>
       </w:r>
       <w:proofErr w:type="spellStart"/>
-      <w:proofErr w:type="gramStart"/>
       <w:r>
         <w:rPr>
           <w:rFonts w:ascii="Consolas" w:hAnsi="Consolas" w:cstheme="minorHAnsi"/>
@@ -2858,7 +2775,6 @@
         <w:t>v.Description</w:t>
       </w:r>
       <w:proofErr w:type="spellEnd"/>
-      <w:proofErr w:type="gramEnd"/>
       <w:r>
         <w:rPr>
           <w:rFonts w:ascii="Consolas" w:hAnsi="Consolas" w:cstheme="minorHAnsi"/>
@@ -3141,7 +3057,6 @@
         <w:rPr>
           <w:rFonts w:cstheme="minorHAnsi"/>
         </w:rPr>
-        <w:lastRenderedPageBreak/>
         <w:t>(1</w:t>
       </w:r>
       <w:r>
@@ -3414,7 +3329,6 @@
         <w:rPr>
           <w:rFonts w:cstheme="minorHAnsi"/>
         </w:rPr>
-        <w:lastRenderedPageBreak/>
         <w:t>(1</w:t>
       </w:r>
       <w:r>
@@ -3540,7 +3454,6 @@
         <w:t>[</w:t>
       </w:r>
       <w:proofErr w:type="spellStart"/>
-      <w:proofErr w:type="gramStart"/>
       <w:r>
         <w:rPr>
           <w:rFonts w:ascii="Consolas" w:hAnsi="Consolas" w:cstheme="minorHAnsi"/>
@@ -3552,14 +3465,7 @@
         <w:rPr>
           <w:rFonts w:ascii="Consolas" w:hAnsi="Consolas" w:cstheme="minorHAnsi"/>
         </w:rPr>
-        <w:t>(</w:t>
-      </w:r>
-      <w:proofErr w:type="gramEnd"/>
-      <w:r>
-        <w:rPr>
-          <w:rFonts w:ascii="Consolas" w:hAnsi="Consolas" w:cstheme="minorHAnsi"/>
-        </w:rPr>
-        <w:t>1)]</w:t>
+        <w:t>(1)]</w:t>
       </w:r>
     </w:p>
     <w:p>
@@ -3577,7 +3483,6 @@
         <w:t>[</w:t>
       </w:r>
       <w:proofErr w:type="spellStart"/>
-      <w:proofErr w:type="gramStart"/>
       <w:r>
         <w:rPr>
           <w:rFonts w:ascii="Consolas" w:hAnsi="Consolas" w:cstheme="minorHAnsi"/>
@@ -3589,14 +3494,7 @@
         <w:rPr>
           <w:rFonts w:ascii="Consolas" w:hAnsi="Consolas" w:cstheme="minorHAnsi"/>
         </w:rPr>
-        <w:t>(</w:t>
-      </w:r>
-      <w:proofErr w:type="gramEnd"/>
-      <w:r>
-        <w:rPr>
-          <w:rFonts w:ascii="Consolas" w:hAnsi="Consolas" w:cstheme="minorHAnsi"/>
-        </w:rPr>
-        <w:t>2)]</w:t>
+        <w:t>(2)]</w:t>
       </w:r>
     </w:p>
     <w:p>
@@ -3614,7 +3512,6 @@
         <w:t>[</w:t>
       </w:r>
       <w:proofErr w:type="spellStart"/>
-      <w:proofErr w:type="gramStart"/>
       <w:r>
         <w:rPr>
           <w:rFonts w:ascii="Consolas" w:hAnsi="Consolas" w:cstheme="minorHAnsi"/>
@@ -3626,14 +3523,7 @@
         <w:rPr>
           <w:rFonts w:ascii="Consolas" w:hAnsi="Consolas" w:cstheme="minorHAnsi"/>
         </w:rPr>
-        <w:t>(</w:t>
-      </w:r>
-      <w:proofErr w:type="gramEnd"/>
-      <w:r>
-        <w:rPr>
-          <w:rFonts w:ascii="Consolas" w:hAnsi="Consolas" w:cstheme="minorHAnsi"/>
-        </w:rPr>
-        <w:t>3)]</w:t>
+        <w:t>(3)]</w:t>
       </w:r>
     </w:p>
     <w:p>
@@ -3651,7 +3541,6 @@
         <w:t>[</w:t>
       </w:r>
       <w:proofErr w:type="spellStart"/>
-      <w:proofErr w:type="gramStart"/>
       <w:r>
         <w:rPr>
           <w:rFonts w:ascii="Consolas" w:hAnsi="Consolas" w:cstheme="minorHAnsi"/>
@@ -3663,14 +3552,7 @@
         <w:rPr>
           <w:rFonts w:ascii="Consolas" w:hAnsi="Consolas" w:cstheme="minorHAnsi"/>
         </w:rPr>
-        <w:t>(</w:t>
-      </w:r>
-      <w:proofErr w:type="gramEnd"/>
-      <w:r>
-        <w:rPr>
-          <w:rFonts w:ascii="Consolas" w:hAnsi="Consolas" w:cstheme="minorHAnsi"/>
-        </w:rPr>
-        <w:t>4)]</w:t>
+        <w:t>(4)]</w:t>
       </w:r>
     </w:p>
     <w:p>
@@ -3688,7 +3570,6 @@
         <w:t xml:space="preserve">public void </w:t>
       </w:r>
       <w:proofErr w:type="spellStart"/>
-      <w:proofErr w:type="gramStart"/>
       <w:r>
         <w:rPr>
           <w:rFonts w:ascii="Consolas" w:hAnsi="Consolas" w:cstheme="minorHAnsi"/>
@@ -3700,14 +3581,7 @@
         <w:rPr>
           <w:rFonts w:ascii="Consolas" w:hAnsi="Consolas" w:cstheme="minorHAnsi"/>
         </w:rPr>
-        <w:t>(</w:t>
-      </w:r>
-      <w:proofErr w:type="gramEnd"/>
-      <w:r>
-        <w:rPr>
-          <w:rFonts w:ascii="Consolas" w:hAnsi="Consolas" w:cstheme="minorHAnsi"/>
-        </w:rPr>
-        <w:t>int drivers)</w:t>
+        <w:t>(int drivers)</w:t>
       </w:r>
     </w:p>
     <w:p>
@@ -3869,19 +3743,11 @@
         </w:rPr>
         <w:t>Is1</w:t>
       </w:r>
-      <w:proofErr w:type="gramStart"/>
-      <w:r>
-        <w:rPr>
-          <w:rFonts w:ascii="Consolas" w:hAnsi="Consolas" w:cstheme="minorHAnsi"/>
-        </w:rPr>
-        <w:t>Test(</w:t>
-      </w:r>
-      <w:proofErr w:type="gramEnd"/>
-      <w:r>
-        <w:rPr>
-          <w:rFonts w:ascii="Consolas" w:hAnsi="Consolas" w:cstheme="minorHAnsi"/>
-        </w:rPr>
-        <w:t>)</w:t>
+      <w:r>
+        <w:rPr>
+          <w:rFonts w:ascii="Consolas" w:hAnsi="Consolas" w:cstheme="minorHAnsi"/>
+        </w:rPr>
+        <w:t>Test()</w:t>
       </w:r>
     </w:p>
     <w:p>
@@ -4217,7 +4083,6 @@
           <w:b/>
           <w:bCs/>
         </w:rPr>
-        <w:lastRenderedPageBreak/>
         <w:t>Feel free to remove this portion to make it easier to work.</w:t>
       </w:r>
     </w:p>
@@ -4366,21 +4231,7 @@
           <w:rFonts w:ascii="Consolas" w:hAnsi="Consolas" w:cstheme="minorHAnsi"/>
         </w:rPr>
         <w:tab/>
-        <w:t xml:space="preserve">void </w:t>
-      </w:r>
-      <w:proofErr w:type="gramStart"/>
-      <w:r>
-        <w:rPr>
-          <w:rFonts w:ascii="Consolas" w:hAnsi="Consolas" w:cstheme="minorHAnsi"/>
-        </w:rPr>
-        <w:t>Vote(</w:t>
-      </w:r>
-      <w:proofErr w:type="gramEnd"/>
-      <w:r>
-        <w:rPr>
-          <w:rFonts w:ascii="Consolas" w:hAnsi="Consolas" w:cstheme="minorHAnsi"/>
-        </w:rPr>
-        <w:t>string name);</w:t>
+        <w:t>void Vote(string name);</w:t>
       </w:r>
     </w:p>
     <w:p>
@@ -4455,21 +4306,7 @@
           <w:rFonts w:ascii="Consolas" w:hAnsi="Consolas" w:cstheme="minorHAnsi"/>
         </w:rPr>
         <w:tab/>
-        <w:t xml:space="preserve">string Winner </w:t>
-      </w:r>
-      <w:proofErr w:type="gramStart"/>
-      <w:r>
-        <w:rPr>
-          <w:rFonts w:ascii="Consolas" w:hAnsi="Consolas" w:cstheme="minorHAnsi"/>
-        </w:rPr>
-        <w:t>{ get</w:t>
-      </w:r>
-      <w:proofErr w:type="gramEnd"/>
-      <w:r>
-        <w:rPr>
-          <w:rFonts w:ascii="Consolas" w:hAnsi="Consolas" w:cstheme="minorHAnsi"/>
-        </w:rPr>
-        <w:t>; }</w:t>
+        <w:t>string Winner { get; }</w:t>
       </w:r>
     </w:p>
     <w:p>
@@ -4611,21 +4448,7 @@
           <w:rFonts w:ascii="Consolas" w:hAnsi="Consolas" w:cstheme="minorHAnsi"/>
         </w:rPr>
         <w:tab/>
-        <w:t xml:space="preserve">public string Name </w:t>
-      </w:r>
-      <w:proofErr w:type="gramStart"/>
-      <w:r>
-        <w:rPr>
-          <w:rFonts w:ascii="Consolas" w:hAnsi="Consolas" w:cstheme="minorHAnsi"/>
-        </w:rPr>
-        <w:t>{ get</w:t>
-      </w:r>
-      <w:proofErr w:type="gramEnd"/>
-      <w:r>
-        <w:rPr>
-          <w:rFonts w:ascii="Consolas" w:hAnsi="Consolas" w:cstheme="minorHAnsi"/>
-        </w:rPr>
-        <w:t xml:space="preserve">; </w:t>
+        <w:t xml:space="preserve">public string Name { get; </w:t>
       </w:r>
       <w:proofErr w:type="spellStart"/>
       <w:r>
@@ -4694,21 +4517,7 @@
         <w:rPr>
           <w:rFonts w:ascii="Consolas" w:hAnsi="Consolas" w:cstheme="minorHAnsi"/>
         </w:rPr>
-        <w:t xml:space="preserve">int Votes </w:t>
-      </w:r>
-      <w:proofErr w:type="gramStart"/>
-      <w:r>
-        <w:rPr>
-          <w:rFonts w:ascii="Consolas" w:hAnsi="Consolas" w:cstheme="minorHAnsi"/>
-        </w:rPr>
-        <w:t>{ get</w:t>
-      </w:r>
-      <w:proofErr w:type="gramEnd"/>
-      <w:r>
-        <w:rPr>
-          <w:rFonts w:ascii="Consolas" w:hAnsi="Consolas" w:cstheme="minorHAnsi"/>
-        </w:rPr>
-        <w:t>; set; } = 0;</w:t>
+        <w:t>int Votes { get; set; } = 0;</w:t>
       </w:r>
     </w:p>
     <w:p>
@@ -4776,21 +4585,7 @@
           <w:rFonts w:ascii="Consolas" w:hAnsi="Consolas" w:cstheme="minorHAnsi"/>
         </w:rPr>
         <w:tab/>
-        <w:t xml:space="preserve">public </w:t>
-      </w:r>
-      <w:proofErr w:type="gramStart"/>
-      <w:r>
-        <w:rPr>
-          <w:rFonts w:ascii="Consolas" w:hAnsi="Consolas" w:cstheme="minorHAnsi"/>
-        </w:rPr>
-        <w:t>Candidate(</w:t>
-      </w:r>
-      <w:proofErr w:type="gramEnd"/>
-      <w:r>
-        <w:rPr>
-          <w:rFonts w:ascii="Consolas" w:hAnsi="Consolas" w:cstheme="minorHAnsi"/>
-        </w:rPr>
-        <w:t>string n)</w:t>
+        <w:t>public Candidate(string n)</w:t>
       </w:r>
       <w:r>
         <w:rPr>
@@ -5019,7 +4814,6 @@
           <w:bCs/>
           <w:color w:val="0070C0"/>
         </w:rPr>
-        <w:lastRenderedPageBreak/>
         <w:t>//The following items are needed for #8-1</w:t>
       </w:r>
       <w:r>
@@ -5072,21 +4866,7 @@
         <w:rPr>
           <w:rFonts w:ascii="Consolas" w:hAnsi="Consolas" w:cstheme="minorHAnsi"/>
         </w:rPr>
-        <w:t xml:space="preserve">public virtual int Wheels </w:t>
-      </w:r>
-      <w:proofErr w:type="gramStart"/>
-      <w:r>
-        <w:rPr>
-          <w:rFonts w:ascii="Consolas" w:hAnsi="Consolas" w:cstheme="minorHAnsi"/>
-        </w:rPr>
-        <w:t>{ get</w:t>
-      </w:r>
-      <w:proofErr w:type="gramEnd"/>
-      <w:r>
-        <w:rPr>
-          <w:rFonts w:ascii="Consolas" w:hAnsi="Consolas" w:cstheme="minorHAnsi"/>
-        </w:rPr>
-        <w:t>; } = 4;</w:t>
+        <w:t>public virtual int Wheels { get; } = 4;</w:t>
       </w:r>
     </w:p>
     <w:p>
@@ -5120,21 +4900,7 @@
         <w:rPr>
           <w:rFonts w:ascii="Consolas" w:hAnsi="Consolas" w:cstheme="minorHAnsi"/>
         </w:rPr>
-        <w:t xml:space="preserve"> List&lt;string&gt; _description = new List&lt;string</w:t>
-      </w:r>
-      <w:proofErr w:type="gramStart"/>
-      <w:r>
-        <w:rPr>
-          <w:rFonts w:ascii="Consolas" w:hAnsi="Consolas" w:cstheme="minorHAnsi"/>
-        </w:rPr>
-        <w:t>&gt;(</w:t>
-      </w:r>
-      <w:proofErr w:type="gramEnd"/>
-      <w:r>
-        <w:rPr>
-          <w:rFonts w:ascii="Consolas" w:hAnsi="Consolas" w:cstheme="minorHAnsi"/>
-        </w:rPr>
-        <w:t>);</w:t>
+        <w:t xml:space="preserve"> List&lt;string&gt; _description = new List&lt;string&gt;();</w:t>
       </w:r>
     </w:p>
     <w:p>
@@ -5172,21 +4938,7 @@
           <w:rFonts w:ascii="Consolas" w:hAnsi="Consolas" w:cstheme="minorHAnsi"/>
         </w:rPr>
         <w:tab/>
-        <w:t xml:space="preserve">public </w:t>
-      </w:r>
-      <w:proofErr w:type="gramStart"/>
-      <w:r>
-        <w:rPr>
-          <w:rFonts w:ascii="Consolas" w:hAnsi="Consolas" w:cstheme="minorHAnsi"/>
-        </w:rPr>
-        <w:t>Vehicle(</w:t>
-      </w:r>
-      <w:proofErr w:type="gramEnd"/>
-      <w:r>
-        <w:rPr>
-          <w:rFonts w:ascii="Consolas" w:hAnsi="Consolas" w:cstheme="minorHAnsi"/>
-        </w:rPr>
-        <w:t xml:space="preserve">) </w:t>
+        <w:t xml:space="preserve">public Vehicle() </w:t>
       </w:r>
     </w:p>
     <w:p>
@@ -5225,7 +4977,6 @@
         <w:t>_</w:t>
       </w:r>
       <w:proofErr w:type="spellStart"/>
-      <w:proofErr w:type="gramStart"/>
       <w:r>
         <w:rPr>
           <w:rFonts w:ascii="Consolas" w:hAnsi="Consolas" w:cstheme="minorHAnsi"/>
@@ -5233,7 +4984,6 @@
         <w:t>description.Add</w:t>
       </w:r>
       <w:proofErr w:type="spellEnd"/>
-      <w:proofErr w:type="gramEnd"/>
       <w:r>
         <w:rPr>
           <w:rFonts w:ascii="Consolas" w:hAnsi="Consolas" w:cstheme="minorHAnsi"/>
@@ -5289,21 +5039,7 @@
         <w:rPr>
           <w:rFonts w:ascii="Consolas" w:hAnsi="Consolas" w:cstheme="minorHAnsi"/>
         </w:rPr>
-        <w:t xml:space="preserve">public class </w:t>
-      </w:r>
-      <w:proofErr w:type="gramStart"/>
-      <w:r>
-        <w:rPr>
-          <w:rFonts w:ascii="Consolas" w:hAnsi="Consolas" w:cstheme="minorHAnsi"/>
-        </w:rPr>
-        <w:t>Car :</w:t>
-      </w:r>
-      <w:proofErr w:type="gramEnd"/>
-      <w:r>
-        <w:rPr>
-          <w:rFonts w:ascii="Consolas" w:hAnsi="Consolas" w:cstheme="minorHAnsi"/>
-        </w:rPr>
-        <w:t xml:space="preserve"> Vehicle</w:t>
+        <w:t>public class Car : Vehicle</w:t>
       </w:r>
     </w:p>
     <w:p>
@@ -5332,21 +5068,7 @@
           <w:rFonts w:ascii="Consolas" w:hAnsi="Consolas" w:cstheme="minorHAnsi"/>
         </w:rPr>
         <w:tab/>
-        <w:t xml:space="preserve">public </w:t>
-      </w:r>
-      <w:proofErr w:type="gramStart"/>
-      <w:r>
-        <w:rPr>
-          <w:rFonts w:ascii="Consolas" w:hAnsi="Consolas" w:cstheme="minorHAnsi"/>
-        </w:rPr>
-        <w:t>Car(</w:t>
-      </w:r>
-      <w:proofErr w:type="gramEnd"/>
-      <w:r>
-        <w:rPr>
-          <w:rFonts w:ascii="Consolas" w:hAnsi="Consolas" w:cstheme="minorHAnsi"/>
-        </w:rPr>
-        <w:t xml:space="preserve">) </w:t>
+        <w:t xml:space="preserve">public Car() </w:t>
       </w:r>
     </w:p>
     <w:p>
@@ -5385,7 +5107,6 @@
         <w:t>_</w:t>
       </w:r>
       <w:proofErr w:type="spellStart"/>
-      <w:proofErr w:type="gramStart"/>
       <w:r>
         <w:rPr>
           <w:rFonts w:ascii="Consolas" w:hAnsi="Consolas" w:cstheme="minorHAnsi"/>
@@ -5393,7 +5114,6 @@
         <w:t>description.Add</w:t>
       </w:r>
       <w:proofErr w:type="spellEnd"/>
-      <w:proofErr w:type="gramEnd"/>
       <w:r>
         <w:rPr>
           <w:rFonts w:ascii="Consolas" w:hAnsi="Consolas" w:cstheme="minorHAnsi"/>
@@ -5449,21 +5169,7 @@
         <w:rPr>
           <w:rFonts w:ascii="Consolas" w:hAnsi="Consolas" w:cstheme="minorHAnsi"/>
         </w:rPr>
-        <w:t xml:space="preserve">public class </w:t>
-      </w:r>
-      <w:proofErr w:type="gramStart"/>
-      <w:r>
-        <w:rPr>
-          <w:rFonts w:ascii="Consolas" w:hAnsi="Consolas" w:cstheme="minorHAnsi"/>
-        </w:rPr>
-        <w:t>Motorcycle :</w:t>
-      </w:r>
-      <w:proofErr w:type="gramEnd"/>
-      <w:r>
-        <w:rPr>
-          <w:rFonts w:ascii="Consolas" w:hAnsi="Consolas" w:cstheme="minorHAnsi"/>
-        </w:rPr>
-        <w:t xml:space="preserve"> Vehicle</w:t>
+        <w:t>public class Motorcycle : Vehicle</w:t>
       </w:r>
     </w:p>
     <w:p>
@@ -5492,21 +5198,7 @@
         <w:rPr>
           <w:rFonts w:ascii="Consolas" w:hAnsi="Consolas" w:cstheme="minorHAnsi"/>
         </w:rPr>
-        <w:t xml:space="preserve">public int Wheels </w:t>
-      </w:r>
-      <w:proofErr w:type="gramStart"/>
-      <w:r>
-        <w:rPr>
-          <w:rFonts w:ascii="Consolas" w:hAnsi="Consolas" w:cstheme="minorHAnsi"/>
-        </w:rPr>
-        <w:t>{ get</w:t>
-      </w:r>
-      <w:proofErr w:type="gramEnd"/>
-      <w:r>
-        <w:rPr>
-          <w:rFonts w:ascii="Consolas" w:hAnsi="Consolas" w:cstheme="minorHAnsi"/>
-        </w:rPr>
-        <w:t>; } = 2;</w:t>
+        <w:t>public int Wheels { get; } = 2;</w:t>
       </w:r>
     </w:p>
     <w:p>
@@ -5542,21 +5234,7 @@
         <w:rPr>
           <w:rFonts w:ascii="Consolas" w:hAnsi="Consolas" w:cstheme="minorHAnsi"/>
         </w:rPr>
-        <w:t xml:space="preserve">public class </w:t>
-      </w:r>
-      <w:proofErr w:type="gramStart"/>
-      <w:r>
-        <w:rPr>
-          <w:rFonts w:ascii="Consolas" w:hAnsi="Consolas" w:cstheme="minorHAnsi"/>
-        </w:rPr>
-        <w:t>Slingshot :</w:t>
-      </w:r>
-      <w:proofErr w:type="gramEnd"/>
-      <w:r>
-        <w:rPr>
-          <w:rFonts w:ascii="Consolas" w:hAnsi="Consolas" w:cstheme="minorHAnsi"/>
-        </w:rPr>
-        <w:t xml:space="preserve"> Car</w:t>
+        <w:t>public class Slingshot : Car</w:t>
       </w:r>
     </w:p>
     <w:p>
@@ -5585,21 +5263,7 @@
         <w:rPr>
           <w:rFonts w:ascii="Consolas" w:hAnsi="Consolas" w:cstheme="minorHAnsi"/>
         </w:rPr>
-        <w:t xml:space="preserve">public override int Wheels </w:t>
-      </w:r>
-      <w:proofErr w:type="gramStart"/>
-      <w:r>
-        <w:rPr>
-          <w:rFonts w:ascii="Consolas" w:hAnsi="Consolas" w:cstheme="minorHAnsi"/>
-        </w:rPr>
-        <w:t>{ get</w:t>
-      </w:r>
-      <w:proofErr w:type="gramEnd"/>
-      <w:r>
-        <w:rPr>
-          <w:rFonts w:ascii="Consolas" w:hAnsi="Consolas" w:cstheme="minorHAnsi"/>
-        </w:rPr>
-        <w:t>; } = 3;</w:t>
+        <w:t>public override int Wheels { get; } = 3;</w:t>
       </w:r>
     </w:p>
     <w:p>
@@ -5614,21 +5278,7 @@
         <w:rPr>
           <w:rFonts w:ascii="Consolas" w:hAnsi="Consolas" w:cstheme="minorHAnsi"/>
         </w:rPr>
-        <w:t xml:space="preserve">public </w:t>
-      </w:r>
-      <w:proofErr w:type="gramStart"/>
-      <w:r>
-        <w:rPr>
-          <w:rFonts w:ascii="Consolas" w:hAnsi="Consolas" w:cstheme="minorHAnsi"/>
-        </w:rPr>
-        <w:t>Slingshot(</w:t>
-      </w:r>
-      <w:proofErr w:type="gramEnd"/>
-      <w:r>
-        <w:rPr>
-          <w:rFonts w:ascii="Consolas" w:hAnsi="Consolas" w:cstheme="minorHAnsi"/>
-        </w:rPr>
-        <w:t xml:space="preserve">) </w:t>
+        <w:t xml:space="preserve">public Slingshot() </w:t>
       </w:r>
     </w:p>
     <w:p>
@@ -5667,7 +5317,6 @@
         <w:t>_</w:t>
       </w:r>
       <w:proofErr w:type="spellStart"/>
-      <w:proofErr w:type="gramStart"/>
       <w:r>
         <w:rPr>
           <w:rFonts w:ascii="Consolas" w:hAnsi="Consolas" w:cstheme="minorHAnsi"/>
@@ -5675,7 +5324,6 @@
         <w:t>description.Add</w:t>
       </w:r>
       <w:proofErr w:type="spellEnd"/>
-      <w:proofErr w:type="gramEnd"/>
       <w:r>
         <w:rPr>
           <w:rFonts w:ascii="Consolas" w:hAnsi="Consolas" w:cstheme="minorHAnsi"/>

</xml_diff>

<commit_message>
after class mon feb 24
</commit_message>
<xml_diff>
--- a/week6_feb24-28/cis400_exam1PRAC_130_sol.docx
+++ b/week6_feb24-28/cis400_exam1PRAC_130_sol.docx
@@ -342,11 +342,15 @@
         </w:numPr>
         <w:rPr>
           <w:rFonts w:cstheme="minorHAnsi"/>
-        </w:rPr>
-      </w:pPr>
-      <w:r>
-        <w:rPr>
-          <w:rFonts w:cstheme="minorHAnsi"/>
+          <w:b/>
+          <w:bCs/>
+        </w:rPr>
+      </w:pPr>
+      <w:r>
+        <w:rPr>
+          <w:rFonts w:cstheme="minorHAnsi"/>
+          <w:b/>
+          <w:bCs/>
         </w:rPr>
         <w:t>Receive the properties and behaviors of another class</w:t>
       </w:r>
@@ -476,11 +480,15 @@
         </w:numPr>
         <w:rPr>
           <w:rFonts w:cstheme="minorHAnsi"/>
-        </w:rPr>
-      </w:pPr>
-      <w:r>
-        <w:rPr>
-          <w:rFonts w:cstheme="minorHAnsi"/>
+          <w:b/>
+          <w:bCs/>
+        </w:rPr>
+      </w:pPr>
+      <w:r>
+        <w:rPr>
+          <w:rFonts w:cstheme="minorHAnsi"/>
+          <w:b/>
+          <w:bCs/>
         </w:rPr>
         <w:t>Static members can be accessed using the name of a class, while non-static members cannot</w:t>
       </w:r>
@@ -562,11 +570,15 @@
         </w:numPr>
         <w:rPr>
           <w:rFonts w:cstheme="minorHAnsi"/>
-        </w:rPr>
-      </w:pPr>
-      <w:r>
-        <w:rPr>
-          <w:rFonts w:cstheme="minorHAnsi"/>
+          <w:b/>
+          <w:bCs/>
+        </w:rPr>
+      </w:pPr>
+      <w:r>
+        <w:rPr>
+          <w:rFonts w:cstheme="minorHAnsi"/>
+          <w:b/>
+          <w:bCs/>
         </w:rPr>
         <w:t>The practice of bundling related data and operations</w:t>
       </w:r>
@@ -660,11 +672,15 @@
         </w:numPr>
         <w:rPr>
           <w:rFonts w:cstheme="minorHAnsi"/>
-        </w:rPr>
-      </w:pPr>
-      <w:r>
-        <w:rPr>
-          <w:rFonts w:cstheme="minorHAnsi"/>
+          <w:b/>
+          <w:bCs/>
+        </w:rPr>
+      </w:pPr>
+      <w:r>
+        <w:rPr>
+          <w:rFonts w:cstheme="minorHAnsi"/>
+          <w:b/>
+          <w:bCs/>
         </w:rPr>
         <w:t>Objects of different classes to be treated as if they are objects of the same class</w:t>
       </w:r>
@@ -818,23 +834,31 @@
         </w:numPr>
         <w:rPr>
           <w:rFonts w:cstheme="minorHAnsi"/>
-        </w:rPr>
-      </w:pPr>
-      <w:r>
-        <w:rPr>
-          <w:rFonts w:cstheme="minorHAnsi"/>
+          <w:b/>
+          <w:bCs/>
+        </w:rPr>
+      </w:pPr>
+      <w:r>
+        <w:rPr>
+          <w:rFonts w:cstheme="minorHAnsi"/>
+          <w:b/>
+          <w:bCs/>
         </w:rPr>
         <w:t xml:space="preserve">When you want to expose read-only or calculated values while </w:t>
       </w:r>
       <w:r>
         <w:rPr>
           <w:rFonts w:cstheme="minorHAnsi"/>
+          <w:b/>
+          <w:bCs/>
         </w:rPr>
         <w:t>hiding</w:t>
       </w:r>
       <w:r>
         <w:rPr>
           <w:rFonts w:cstheme="minorHAnsi"/>
+          <w:b/>
+          <w:bCs/>
         </w:rPr>
         <w:t xml:space="preserve"> the underlying data</w:t>
       </w:r>
@@ -898,7 +922,6 @@
         </w:rPr>
         <w:t xml:space="preserve">the </w:t>
       </w:r>
-      <w:proofErr w:type="spellStart"/>
       <w:r>
         <w:rPr>
           <w:rFonts w:cstheme="minorHAnsi"/>
@@ -907,7 +930,6 @@
         </w:rPr>
         <w:t>IElection</w:t>
       </w:r>
-      <w:proofErr w:type="spellEnd"/>
       <w:r>
         <w:rPr>
           <w:rFonts w:cstheme="minorHAnsi"/>
@@ -952,7 +974,6 @@
         </w:rPr>
         <w:t xml:space="preserve">Finish the class </w:t>
       </w:r>
-      <w:proofErr w:type="spellStart"/>
       <w:r>
         <w:rPr>
           <w:rFonts w:cstheme="minorHAnsi"/>
@@ -961,7 +982,6 @@
         </w:rPr>
         <w:t>VotingMachine</w:t>
       </w:r>
-      <w:proofErr w:type="spellEnd"/>
       <w:r>
         <w:rPr>
           <w:rFonts w:cstheme="minorHAnsi"/>
@@ -980,7 +1000,6 @@
         </w:rPr>
         <w:t xml:space="preserve"> implement the </w:t>
       </w:r>
-      <w:proofErr w:type="spellStart"/>
       <w:r>
         <w:rPr>
           <w:rFonts w:cstheme="minorHAnsi"/>
@@ -989,7 +1008,6 @@
         </w:rPr>
         <w:t>IElection</w:t>
       </w:r>
-      <w:proofErr w:type="spellEnd"/>
       <w:r>
         <w:rPr>
           <w:rFonts w:cstheme="minorHAnsi"/>
@@ -1052,29 +1070,17 @@
           <w:sz w:val="20"/>
           <w:szCs w:val="20"/>
         </w:rPr>
-        <w:t xml:space="preserve">public class </w:t>
-      </w:r>
-      <w:proofErr w:type="spellStart"/>
-      <w:r>
-        <w:rPr>
-          <w:rFonts w:ascii="Consolas" w:hAnsi="Consolas" w:cstheme="minorHAnsi"/>
-          <w:b/>
-          <w:bCs/>
-          <w:sz w:val="20"/>
-          <w:szCs w:val="20"/>
-        </w:rPr>
-        <w:t>VotingMachine</w:t>
-      </w:r>
-      <w:proofErr w:type="spellEnd"/>
-      <w:r>
-        <w:rPr>
-          <w:rFonts w:ascii="Consolas" w:hAnsi="Consolas" w:cstheme="minorHAnsi"/>
-          <w:b/>
-          <w:bCs/>
-          <w:sz w:val="20"/>
-          <w:szCs w:val="20"/>
-        </w:rPr>
-        <w:t xml:space="preserve"> </w:t>
+        <w:t xml:space="preserve">public class VotingMachine </w:t>
+      </w:r>
+      <w:r>
+        <w:rPr>
+          <w:rFonts w:ascii="Consolas" w:hAnsi="Consolas" w:cstheme="minorHAnsi"/>
+          <w:b/>
+          <w:bCs/>
+          <w:sz w:val="20"/>
+          <w:szCs w:val="20"/>
+        </w:rPr>
+        <w:t>: IElection</w:t>
       </w:r>
     </w:p>
     <w:p>
@@ -1230,29 +1236,7 @@
           <w:sz w:val="20"/>
           <w:szCs w:val="20"/>
         </w:rPr>
-        <w:t xml:space="preserve"> </w:t>
-      </w:r>
-      <w:proofErr w:type="spellStart"/>
-      <w:r>
-        <w:rPr>
-          <w:rFonts w:ascii="Consolas" w:hAnsi="Consolas" w:cstheme="minorHAnsi"/>
-          <w:b/>
-          <w:bCs/>
-          <w:sz w:val="20"/>
-          <w:szCs w:val="20"/>
-        </w:rPr>
-        <w:t>init</w:t>
-      </w:r>
-      <w:proofErr w:type="spellEnd"/>
-      <w:r>
-        <w:rPr>
-          <w:rFonts w:ascii="Consolas" w:hAnsi="Consolas" w:cstheme="minorHAnsi"/>
-          <w:b/>
-          <w:bCs/>
-          <w:sz w:val="20"/>
-          <w:szCs w:val="20"/>
-        </w:rPr>
-        <w:t>; }</w:t>
+        <w:t xml:space="preserve"> init; }</w:t>
       </w:r>
     </w:p>
     <w:p>
@@ -1362,29 +1346,7 @@
           <w:sz w:val="20"/>
           <w:szCs w:val="20"/>
         </w:rPr>
-        <w:t xml:space="preserve"> </w:t>
-      </w:r>
-      <w:proofErr w:type="spellStart"/>
-      <w:r>
-        <w:rPr>
-          <w:rFonts w:ascii="Consolas" w:hAnsi="Consolas" w:cstheme="minorHAnsi"/>
-          <w:b/>
-          <w:bCs/>
-          <w:sz w:val="20"/>
-          <w:szCs w:val="20"/>
-        </w:rPr>
-        <w:t>init</w:t>
-      </w:r>
-      <w:proofErr w:type="spellEnd"/>
-      <w:r>
-        <w:rPr>
-          <w:rFonts w:ascii="Consolas" w:hAnsi="Consolas" w:cstheme="minorHAnsi"/>
-          <w:b/>
-          <w:bCs/>
-          <w:sz w:val="20"/>
-          <w:szCs w:val="20"/>
-        </w:rPr>
-        <w:t>; }</w:t>
+        <w:t xml:space="preserve"> init; }</w:t>
       </w:r>
     </w:p>
     <w:p>
@@ -1432,31 +1394,7 @@
           <w:sz w:val="20"/>
           <w:szCs w:val="20"/>
         </w:rPr>
-        <w:t xml:space="preserve">/// &lt;summary&gt; Constructs a new </w:t>
-      </w:r>
-      <w:proofErr w:type="spellStart"/>
-      <w:r>
-        <w:rPr>
-          <w:rFonts w:ascii="Consolas" w:hAnsi="Consolas" w:cstheme="minorHAnsi"/>
-          <w:b/>
-          <w:bCs/>
-          <w:color w:val="0070C0"/>
-          <w:sz w:val="20"/>
-          <w:szCs w:val="20"/>
-        </w:rPr>
-        <w:t>VotingMachine</w:t>
-      </w:r>
-      <w:proofErr w:type="spellEnd"/>
-      <w:r>
-        <w:rPr>
-          <w:rFonts w:ascii="Consolas" w:hAnsi="Consolas" w:cstheme="minorHAnsi"/>
-          <w:b/>
-          <w:bCs/>
-          <w:color w:val="0070C0"/>
-          <w:sz w:val="20"/>
-          <w:szCs w:val="20"/>
-        </w:rPr>
-        <w:t xml:space="preserve"> &lt;/summary&gt;</w:t>
+        <w:t>/// &lt;summary&gt; Constructs a new VotingMachine &lt;/summary&gt;</w:t>
       </w:r>
     </w:p>
     <w:p>
@@ -1622,29 +1560,7 @@
           <w:szCs w:val="20"/>
         </w:rPr>
         <w:tab/>
-        <w:t xml:space="preserve">public </w:t>
-      </w:r>
-      <w:proofErr w:type="spellStart"/>
-      <w:r>
-        <w:rPr>
-          <w:rFonts w:ascii="Consolas" w:hAnsi="Consolas" w:cstheme="minorHAnsi"/>
-          <w:b/>
-          <w:bCs/>
-          <w:sz w:val="20"/>
-          <w:szCs w:val="20"/>
-        </w:rPr>
-        <w:t>VotingMachine</w:t>
-      </w:r>
-      <w:proofErr w:type="spellEnd"/>
-      <w:r>
-        <w:rPr>
-          <w:rFonts w:ascii="Consolas" w:hAnsi="Consolas" w:cstheme="minorHAnsi"/>
-          <w:b/>
-          <w:bCs/>
-          <w:sz w:val="20"/>
-          <w:szCs w:val="20"/>
-        </w:rPr>
-        <w:t>(string</w:t>
+        <w:t>public VotingMachine(string</w:t>
       </w:r>
       <w:r>
         <w:rPr>
@@ -1838,6 +1754,552 @@
           <w:szCs w:val="20"/>
         </w:rPr>
       </w:pPr>
+    </w:p>
+    <w:p>
+      <w:pPr>
+        <w:pStyle w:val="ListParagraph"/>
+        <w:spacing w:after="0"/>
+        <w:ind w:left="360"/>
+        <w:rPr>
+          <w:rFonts w:ascii="Consolas" w:hAnsi="Consolas" w:cstheme="minorHAnsi"/>
+          <w:b/>
+          <w:bCs/>
+          <w:sz w:val="20"/>
+          <w:szCs w:val="20"/>
+        </w:rPr>
+      </w:pPr>
+      <w:r>
+        <w:rPr>
+          <w:rFonts w:ascii="Consolas" w:hAnsi="Consolas" w:cstheme="minorHAnsi"/>
+          <w:b/>
+          <w:bCs/>
+          <w:sz w:val="20"/>
+          <w:szCs w:val="20"/>
+        </w:rPr>
+        <w:tab/>
+        <w:t>public void Vote(string name)</w:t>
+      </w:r>
+    </w:p>
+    <w:p>
+      <w:pPr>
+        <w:pStyle w:val="ListParagraph"/>
+        <w:spacing w:after="0"/>
+        <w:ind w:left="360" w:firstLine="360"/>
+        <w:rPr>
+          <w:rFonts w:ascii="Consolas" w:hAnsi="Consolas" w:cstheme="minorHAnsi"/>
+          <w:b/>
+          <w:bCs/>
+          <w:sz w:val="20"/>
+          <w:szCs w:val="20"/>
+        </w:rPr>
+      </w:pPr>
+      <w:r>
+        <w:rPr>
+          <w:rFonts w:ascii="Consolas" w:hAnsi="Consolas" w:cstheme="minorHAnsi"/>
+          <w:b/>
+          <w:bCs/>
+          <w:sz w:val="20"/>
+          <w:szCs w:val="20"/>
+        </w:rPr>
+        <w:t>{</w:t>
+      </w:r>
+    </w:p>
+    <w:p>
+      <w:pPr>
+        <w:pStyle w:val="ListParagraph"/>
+        <w:spacing w:after="0"/>
+        <w:ind w:left="360"/>
+        <w:rPr>
+          <w:rFonts w:ascii="Consolas" w:hAnsi="Consolas" w:cstheme="minorHAnsi"/>
+          <w:b/>
+          <w:bCs/>
+          <w:sz w:val="20"/>
+          <w:szCs w:val="20"/>
+        </w:rPr>
+      </w:pPr>
+      <w:r>
+        <w:rPr>
+          <w:rFonts w:ascii="Consolas" w:hAnsi="Consolas" w:cstheme="minorHAnsi"/>
+          <w:b/>
+          <w:bCs/>
+          <w:sz w:val="20"/>
+          <w:szCs w:val="20"/>
+        </w:rPr>
+        <w:tab/>
+      </w:r>
+      <w:r>
+        <w:rPr>
+          <w:rFonts w:ascii="Consolas" w:hAnsi="Consolas" w:cstheme="minorHAnsi"/>
+          <w:b/>
+          <w:bCs/>
+          <w:sz w:val="20"/>
+          <w:szCs w:val="20"/>
+        </w:rPr>
+        <w:tab/>
+      </w:r>
+      <w:r>
+        <w:rPr>
+          <w:rFonts w:ascii="Consolas" w:hAnsi="Consolas" w:cstheme="minorHAnsi"/>
+          <w:b/>
+          <w:bCs/>
+          <w:sz w:val="20"/>
+          <w:szCs w:val="20"/>
+        </w:rPr>
+        <w:t>if (name == Cand1</w:t>
+      </w:r>
+      <w:r>
+        <w:rPr>
+          <w:rFonts w:ascii="Consolas" w:hAnsi="Consolas" w:cstheme="minorHAnsi"/>
+          <w:b/>
+          <w:bCs/>
+          <w:sz w:val="20"/>
+          <w:szCs w:val="20"/>
+        </w:rPr>
+        <w:t>.Name</w:t>
+      </w:r>
+      <w:r>
+        <w:rPr>
+          <w:rFonts w:ascii="Consolas" w:hAnsi="Consolas" w:cstheme="minorHAnsi"/>
+          <w:b/>
+          <w:bCs/>
+          <w:sz w:val="20"/>
+          <w:szCs w:val="20"/>
+        </w:rPr>
+        <w:t>)</w:t>
+      </w:r>
+      <w:r>
+        <w:rPr>
+          <w:rFonts w:ascii="Consolas" w:hAnsi="Consolas" w:cstheme="minorHAnsi"/>
+          <w:b/>
+          <w:bCs/>
+          <w:sz w:val="20"/>
+          <w:szCs w:val="20"/>
+        </w:rPr>
+        <w:t xml:space="preserve"> Cand1.Votes++;</w:t>
+      </w:r>
+    </w:p>
+    <w:p>
+      <w:pPr>
+        <w:pStyle w:val="ListParagraph"/>
+        <w:spacing w:after="0"/>
+        <w:ind w:left="360"/>
+        <w:rPr>
+          <w:rFonts w:ascii="Consolas" w:hAnsi="Consolas" w:cstheme="minorHAnsi"/>
+          <w:b/>
+          <w:bCs/>
+          <w:sz w:val="20"/>
+          <w:szCs w:val="20"/>
+        </w:rPr>
+      </w:pPr>
+      <w:r>
+        <w:rPr>
+          <w:rFonts w:ascii="Consolas" w:hAnsi="Consolas" w:cstheme="minorHAnsi"/>
+          <w:b/>
+          <w:bCs/>
+          <w:sz w:val="20"/>
+          <w:szCs w:val="20"/>
+        </w:rPr>
+        <w:tab/>
+      </w:r>
+      <w:r>
+        <w:rPr>
+          <w:rFonts w:ascii="Consolas" w:hAnsi="Consolas" w:cstheme="minorHAnsi"/>
+          <w:b/>
+          <w:bCs/>
+          <w:sz w:val="20"/>
+          <w:szCs w:val="20"/>
+        </w:rPr>
+        <w:tab/>
+        <w:t xml:space="preserve">else if </w:t>
+      </w:r>
+      <w:r>
+        <w:rPr>
+          <w:rFonts w:ascii="Consolas" w:hAnsi="Consolas" w:cstheme="minorHAnsi"/>
+          <w:b/>
+          <w:bCs/>
+          <w:sz w:val="20"/>
+          <w:szCs w:val="20"/>
+        </w:rPr>
+        <w:t>(name == Cand2.Name) Cand2.Votes++;</w:t>
+      </w:r>
+    </w:p>
+    <w:p>
+      <w:pPr>
+        <w:pStyle w:val="ListParagraph"/>
+        <w:spacing w:after="0"/>
+        <w:ind w:left="360"/>
+        <w:rPr>
+          <w:rFonts w:ascii="Consolas" w:hAnsi="Consolas" w:cstheme="minorHAnsi"/>
+          <w:b/>
+          <w:bCs/>
+          <w:sz w:val="20"/>
+          <w:szCs w:val="20"/>
+        </w:rPr>
+      </w:pPr>
+      <w:r>
+        <w:rPr>
+          <w:rFonts w:ascii="Consolas" w:hAnsi="Consolas" w:cstheme="minorHAnsi"/>
+          <w:b/>
+          <w:bCs/>
+          <w:sz w:val="20"/>
+          <w:szCs w:val="20"/>
+        </w:rPr>
+        <w:tab/>
+        <w:t>}</w:t>
+      </w:r>
+    </w:p>
+    <w:p>
+      <w:pPr>
+        <w:pStyle w:val="ListParagraph"/>
+        <w:spacing w:after="0"/>
+        <w:ind w:left="360"/>
+        <w:rPr>
+          <w:rFonts w:ascii="Consolas" w:hAnsi="Consolas" w:cstheme="minorHAnsi"/>
+          <w:b/>
+          <w:bCs/>
+          <w:sz w:val="20"/>
+          <w:szCs w:val="20"/>
+        </w:rPr>
+      </w:pPr>
+    </w:p>
+    <w:p>
+      <w:pPr>
+        <w:pStyle w:val="ListParagraph"/>
+        <w:spacing w:after="0"/>
+        <w:ind w:left="360"/>
+        <w:rPr>
+          <w:rFonts w:ascii="Consolas" w:hAnsi="Consolas" w:cstheme="minorHAnsi"/>
+          <w:b/>
+          <w:bCs/>
+          <w:sz w:val="20"/>
+          <w:szCs w:val="20"/>
+        </w:rPr>
+      </w:pPr>
+      <w:r>
+        <w:rPr>
+          <w:rFonts w:ascii="Consolas" w:hAnsi="Consolas" w:cstheme="minorHAnsi"/>
+          <w:b/>
+          <w:bCs/>
+          <w:sz w:val="20"/>
+          <w:szCs w:val="20"/>
+        </w:rPr>
+        <w:tab/>
+        <w:t>public string Winner</w:t>
+      </w:r>
+    </w:p>
+    <w:p>
+      <w:pPr>
+        <w:pStyle w:val="ListParagraph"/>
+        <w:spacing w:after="0"/>
+        <w:ind w:left="360"/>
+        <w:rPr>
+          <w:rFonts w:ascii="Consolas" w:hAnsi="Consolas" w:cstheme="minorHAnsi"/>
+          <w:b/>
+          <w:bCs/>
+          <w:sz w:val="20"/>
+          <w:szCs w:val="20"/>
+        </w:rPr>
+      </w:pPr>
+      <w:r>
+        <w:rPr>
+          <w:rFonts w:ascii="Consolas" w:hAnsi="Consolas" w:cstheme="minorHAnsi"/>
+          <w:b/>
+          <w:bCs/>
+          <w:sz w:val="20"/>
+          <w:szCs w:val="20"/>
+        </w:rPr>
+        <w:tab/>
+        <w:t>{</w:t>
+      </w:r>
+    </w:p>
+    <w:p>
+      <w:pPr>
+        <w:pStyle w:val="ListParagraph"/>
+        <w:spacing w:after="0"/>
+        <w:ind w:left="360"/>
+        <w:rPr>
+          <w:rFonts w:ascii="Consolas" w:hAnsi="Consolas" w:cstheme="minorHAnsi"/>
+          <w:b/>
+          <w:bCs/>
+          <w:sz w:val="20"/>
+          <w:szCs w:val="20"/>
+        </w:rPr>
+      </w:pPr>
+      <w:r>
+        <w:rPr>
+          <w:rFonts w:ascii="Consolas" w:hAnsi="Consolas" w:cstheme="minorHAnsi"/>
+          <w:b/>
+          <w:bCs/>
+          <w:sz w:val="20"/>
+          <w:szCs w:val="20"/>
+        </w:rPr>
+        <w:tab/>
+      </w:r>
+      <w:r>
+        <w:rPr>
+          <w:rFonts w:ascii="Consolas" w:hAnsi="Consolas" w:cstheme="minorHAnsi"/>
+          <w:b/>
+          <w:bCs/>
+          <w:sz w:val="20"/>
+          <w:szCs w:val="20"/>
+        </w:rPr>
+        <w:tab/>
+        <w:t>get</w:t>
+      </w:r>
+    </w:p>
+    <w:p>
+      <w:pPr>
+        <w:pStyle w:val="ListParagraph"/>
+        <w:spacing w:after="0"/>
+        <w:ind w:left="360"/>
+        <w:rPr>
+          <w:rFonts w:ascii="Consolas" w:hAnsi="Consolas" w:cstheme="minorHAnsi"/>
+          <w:b/>
+          <w:bCs/>
+          <w:sz w:val="20"/>
+          <w:szCs w:val="20"/>
+        </w:rPr>
+      </w:pPr>
+      <w:r>
+        <w:rPr>
+          <w:rFonts w:ascii="Consolas" w:hAnsi="Consolas" w:cstheme="minorHAnsi"/>
+          <w:b/>
+          <w:bCs/>
+          <w:sz w:val="20"/>
+          <w:szCs w:val="20"/>
+        </w:rPr>
+        <w:tab/>
+      </w:r>
+      <w:r>
+        <w:rPr>
+          <w:rFonts w:ascii="Consolas" w:hAnsi="Consolas" w:cstheme="minorHAnsi"/>
+          <w:b/>
+          <w:bCs/>
+          <w:sz w:val="20"/>
+          <w:szCs w:val="20"/>
+        </w:rPr>
+        <w:tab/>
+        <w:t>{</w:t>
+      </w:r>
+    </w:p>
+    <w:p>
+      <w:pPr>
+        <w:pStyle w:val="ListParagraph"/>
+        <w:spacing w:after="0"/>
+        <w:ind w:left="360"/>
+        <w:rPr>
+          <w:rFonts w:ascii="Consolas" w:hAnsi="Consolas" w:cstheme="minorHAnsi"/>
+          <w:b/>
+          <w:bCs/>
+          <w:sz w:val="20"/>
+          <w:szCs w:val="20"/>
+        </w:rPr>
+      </w:pPr>
+      <w:r>
+        <w:rPr>
+          <w:rFonts w:ascii="Consolas" w:hAnsi="Consolas" w:cstheme="minorHAnsi"/>
+          <w:b/>
+          <w:bCs/>
+          <w:sz w:val="20"/>
+          <w:szCs w:val="20"/>
+        </w:rPr>
+        <w:tab/>
+      </w:r>
+      <w:r>
+        <w:rPr>
+          <w:rFonts w:ascii="Consolas" w:hAnsi="Consolas" w:cstheme="minorHAnsi"/>
+          <w:b/>
+          <w:bCs/>
+          <w:sz w:val="20"/>
+          <w:szCs w:val="20"/>
+        </w:rPr>
+        <w:tab/>
+      </w:r>
+      <w:r>
+        <w:rPr>
+          <w:rFonts w:ascii="Consolas" w:hAnsi="Consolas" w:cstheme="minorHAnsi"/>
+          <w:b/>
+          <w:bCs/>
+          <w:sz w:val="20"/>
+          <w:szCs w:val="20"/>
+        </w:rPr>
+        <w:tab/>
+        <w:t>if (Cand1</w:t>
+      </w:r>
+      <w:r>
+        <w:rPr>
+          <w:rFonts w:ascii="Consolas" w:hAnsi="Consolas" w:cstheme="minorHAnsi"/>
+          <w:b/>
+          <w:bCs/>
+          <w:sz w:val="20"/>
+          <w:szCs w:val="20"/>
+        </w:rPr>
+        <w:t>.Votes</w:t>
+      </w:r>
+      <w:r>
+        <w:rPr>
+          <w:rFonts w:ascii="Consolas" w:hAnsi="Consolas" w:cstheme="minorHAnsi"/>
+          <w:b/>
+          <w:bCs/>
+          <w:sz w:val="20"/>
+          <w:szCs w:val="20"/>
+        </w:rPr>
+        <w:t xml:space="preserve"> &gt;= Cand2</w:t>
+      </w:r>
+      <w:r>
+        <w:rPr>
+          <w:rFonts w:ascii="Consolas" w:hAnsi="Consolas" w:cstheme="minorHAnsi"/>
+          <w:b/>
+          <w:bCs/>
+          <w:sz w:val="20"/>
+          <w:szCs w:val="20"/>
+        </w:rPr>
+        <w:t>.Votes</w:t>
+      </w:r>
+      <w:r>
+        <w:rPr>
+          <w:rFonts w:ascii="Consolas" w:hAnsi="Consolas" w:cstheme="minorHAnsi"/>
+          <w:b/>
+          <w:bCs/>
+          <w:sz w:val="20"/>
+          <w:szCs w:val="20"/>
+        </w:rPr>
+        <w:t xml:space="preserve">) </w:t>
+      </w:r>
+      <w:r>
+        <w:rPr>
+          <w:rFonts w:ascii="Consolas" w:hAnsi="Consolas" w:cstheme="minorHAnsi"/>
+          <w:b/>
+          <w:bCs/>
+          <w:sz w:val="20"/>
+          <w:szCs w:val="20"/>
+        </w:rPr>
+        <w:t>return Cand1.Name;</w:t>
+      </w:r>
+    </w:p>
+    <w:p>
+      <w:pPr>
+        <w:pStyle w:val="ListParagraph"/>
+        <w:spacing w:after="0"/>
+        <w:ind w:left="360"/>
+        <w:rPr>
+          <w:rFonts w:ascii="Consolas" w:hAnsi="Consolas" w:cstheme="minorHAnsi"/>
+          <w:b/>
+          <w:bCs/>
+          <w:sz w:val="20"/>
+          <w:szCs w:val="20"/>
+        </w:rPr>
+      </w:pPr>
+      <w:r>
+        <w:rPr>
+          <w:rFonts w:ascii="Consolas" w:hAnsi="Consolas" w:cstheme="minorHAnsi"/>
+          <w:b/>
+          <w:bCs/>
+          <w:sz w:val="20"/>
+          <w:szCs w:val="20"/>
+        </w:rPr>
+        <w:tab/>
+      </w:r>
+      <w:r>
+        <w:rPr>
+          <w:rFonts w:ascii="Consolas" w:hAnsi="Consolas" w:cstheme="minorHAnsi"/>
+          <w:b/>
+          <w:bCs/>
+          <w:sz w:val="20"/>
+          <w:szCs w:val="20"/>
+        </w:rPr>
+        <w:tab/>
+      </w:r>
+      <w:r>
+        <w:rPr>
+          <w:rFonts w:ascii="Consolas" w:hAnsi="Consolas" w:cstheme="minorHAnsi"/>
+          <w:b/>
+          <w:bCs/>
+          <w:sz w:val="20"/>
+          <w:szCs w:val="20"/>
+        </w:rPr>
+        <w:tab/>
+      </w:r>
+      <w:r>
+        <w:rPr>
+          <w:rFonts w:ascii="Consolas" w:hAnsi="Consolas" w:cstheme="minorHAnsi"/>
+          <w:b/>
+          <w:bCs/>
+          <w:sz w:val="20"/>
+          <w:szCs w:val="20"/>
+        </w:rPr>
+        <w:t>else</w:t>
+      </w:r>
+      <w:r>
+        <w:rPr>
+          <w:rFonts w:ascii="Consolas" w:hAnsi="Consolas" w:cstheme="minorHAnsi"/>
+          <w:b/>
+          <w:bCs/>
+          <w:sz w:val="20"/>
+          <w:szCs w:val="20"/>
+        </w:rPr>
+        <w:t xml:space="preserve"> return Cand2.Name;</w:t>
+      </w:r>
+    </w:p>
+    <w:p>
+      <w:pPr>
+        <w:pStyle w:val="ListParagraph"/>
+        <w:spacing w:after="0"/>
+        <w:ind w:left="360"/>
+        <w:rPr>
+          <w:rFonts w:ascii="Consolas" w:hAnsi="Consolas" w:cstheme="minorHAnsi"/>
+          <w:b/>
+          <w:bCs/>
+          <w:sz w:val="20"/>
+          <w:szCs w:val="20"/>
+        </w:rPr>
+      </w:pPr>
+      <w:r>
+        <w:rPr>
+          <w:rFonts w:ascii="Consolas" w:hAnsi="Consolas" w:cstheme="minorHAnsi"/>
+          <w:b/>
+          <w:bCs/>
+          <w:sz w:val="20"/>
+          <w:szCs w:val="20"/>
+        </w:rPr>
+        <w:tab/>
+      </w:r>
+      <w:r>
+        <w:rPr>
+          <w:rFonts w:ascii="Consolas" w:hAnsi="Consolas" w:cstheme="minorHAnsi"/>
+          <w:b/>
+          <w:bCs/>
+          <w:sz w:val="20"/>
+          <w:szCs w:val="20"/>
+        </w:rPr>
+        <w:tab/>
+        <w:t>}</w:t>
+      </w:r>
+    </w:p>
+    <w:p>
+      <w:pPr>
+        <w:pStyle w:val="ListParagraph"/>
+        <w:spacing w:after="0"/>
+        <w:ind w:left="360"/>
+        <w:rPr>
+          <w:rFonts w:ascii="Consolas" w:hAnsi="Consolas" w:cstheme="minorHAnsi"/>
+          <w:b/>
+          <w:bCs/>
+          <w:sz w:val="20"/>
+          <w:szCs w:val="20"/>
+        </w:rPr>
+      </w:pPr>
+      <w:r>
+        <w:rPr>
+          <w:rFonts w:ascii="Consolas" w:hAnsi="Consolas" w:cstheme="minorHAnsi"/>
+          <w:b/>
+          <w:bCs/>
+          <w:sz w:val="20"/>
+          <w:szCs w:val="20"/>
+        </w:rPr>
+        <w:tab/>
+        <w:t>}</w:t>
+      </w:r>
     </w:p>
     <w:p>
       <w:pPr>
@@ -2243,7 +2705,6 @@
         <w:rPr>
           <w:rFonts w:cstheme="minorHAnsi"/>
         </w:rPr>
-        <w:lastRenderedPageBreak/>
         <w:t>(2</w:t>
       </w:r>
       <w:r>
@@ -2264,7 +2725,6 @@
         </w:rPr>
         <w:t xml:space="preserve">Draw a UML diagram of </w:t>
       </w:r>
-      <w:proofErr w:type="spellStart"/>
       <w:r>
         <w:rPr>
           <w:rFonts w:cstheme="minorHAnsi"/>
@@ -2273,7 +2733,6 @@
         </w:rPr>
         <w:t>IElection</w:t>
       </w:r>
-      <w:proofErr w:type="spellEnd"/>
       <w:r>
         <w:rPr>
           <w:rFonts w:cstheme="minorHAnsi"/>
@@ -2294,7 +2753,6 @@
         </w:rPr>
         <w:t xml:space="preserve">, and </w:t>
       </w:r>
-      <w:proofErr w:type="spellStart"/>
       <w:r>
         <w:rPr>
           <w:rFonts w:cstheme="minorHAnsi"/>
@@ -2303,7 +2761,6 @@
         </w:rPr>
         <w:t>VotingMachine</w:t>
       </w:r>
-      <w:proofErr w:type="spellEnd"/>
     </w:p>
     <w:p>
       <w:pPr>
@@ -2334,7 +2791,7 @@
                     </pic:cNvPicPr>
                   </pic:nvPicPr>
                   <pic:blipFill>
-                    <a:blip r:embed="rId7">
+                    <a:blip r:embed="rId8">
                       <a:extLst>
                         <a:ext uri="{28A0092B-C50C-407E-A947-70E740481C1C}">
                           <a14:useLocalDpi xmlns:a14="http://schemas.microsoft.com/office/drawing/2010/main" val="0"/>
@@ -2590,19 +3047,11 @@
           <w:rFonts w:ascii="Consolas" w:hAnsi="Consolas" w:cstheme="minorHAnsi"/>
         </w:rPr>
       </w:pPr>
-      <w:proofErr w:type="spellStart"/>
-      <w:r>
-        <w:rPr>
-          <w:rFonts w:ascii="Consolas" w:hAnsi="Consolas" w:cstheme="minorHAnsi"/>
-        </w:rPr>
-        <w:t>list.Add</w:t>
-      </w:r>
-      <w:proofErr w:type="spellEnd"/>
-      <w:r>
-        <w:rPr>
-          <w:rFonts w:ascii="Consolas" w:hAnsi="Consolas" w:cstheme="minorHAnsi"/>
-        </w:rPr>
-        <w:t>(new Motorcy</w:t>
+      <w:r>
+        <w:rPr>
+          <w:rFonts w:ascii="Consolas" w:hAnsi="Consolas" w:cstheme="minorHAnsi"/>
+        </w:rPr>
+        <w:t>list.Add(new Motorcy</w:t>
       </w:r>
       <w:r>
         <w:rPr>
@@ -2624,63 +3073,39 @@
           <w:rFonts w:ascii="Consolas" w:hAnsi="Consolas" w:cstheme="minorHAnsi"/>
         </w:rPr>
       </w:pPr>
-      <w:proofErr w:type="spellStart"/>
-      <w:r>
-        <w:rPr>
-          <w:rFonts w:ascii="Consolas" w:hAnsi="Consolas" w:cstheme="minorHAnsi"/>
-        </w:rPr>
-        <w:t>list.Add</w:t>
-      </w:r>
-      <w:proofErr w:type="spellEnd"/>
-      <w:r>
-        <w:rPr>
-          <w:rFonts w:ascii="Consolas" w:hAnsi="Consolas" w:cstheme="minorHAnsi"/>
-        </w:rPr>
-        <w:t>(new Car());</w:t>
-      </w:r>
-    </w:p>
-    <w:p>
-      <w:pPr>
-        <w:spacing w:after="0"/>
-        <w:rPr>
-          <w:rFonts w:ascii="Consolas" w:hAnsi="Consolas" w:cstheme="minorHAnsi"/>
-        </w:rPr>
-      </w:pPr>
-      <w:proofErr w:type="spellStart"/>
-      <w:r>
-        <w:rPr>
-          <w:rFonts w:ascii="Consolas" w:hAnsi="Consolas" w:cstheme="minorHAnsi"/>
-        </w:rPr>
-        <w:t>list.Add</w:t>
-      </w:r>
-      <w:proofErr w:type="spellEnd"/>
-      <w:r>
-        <w:rPr>
-          <w:rFonts w:ascii="Consolas" w:hAnsi="Consolas" w:cstheme="minorHAnsi"/>
-        </w:rPr>
-        <w:t>(new Slingshot());</w:t>
-      </w:r>
-    </w:p>
-    <w:p>
-      <w:pPr>
-        <w:spacing w:after="0"/>
-        <w:rPr>
-          <w:rFonts w:ascii="Consolas" w:hAnsi="Consolas" w:cstheme="minorHAnsi"/>
-        </w:rPr>
-      </w:pPr>
-      <w:proofErr w:type="spellStart"/>
-      <w:r>
-        <w:rPr>
-          <w:rFonts w:ascii="Consolas" w:hAnsi="Consolas" w:cstheme="minorHAnsi"/>
-        </w:rPr>
-        <w:t>list.Add</w:t>
-      </w:r>
-      <w:proofErr w:type="spellEnd"/>
-      <w:r>
-        <w:rPr>
-          <w:rFonts w:ascii="Consolas" w:hAnsi="Consolas" w:cstheme="minorHAnsi"/>
-        </w:rPr>
-        <w:t>(new Vehicle());</w:t>
+      <w:r>
+        <w:rPr>
+          <w:rFonts w:ascii="Consolas" w:hAnsi="Consolas" w:cstheme="minorHAnsi"/>
+        </w:rPr>
+        <w:t>list.Add(new Car());</w:t>
+      </w:r>
+    </w:p>
+    <w:p>
+      <w:pPr>
+        <w:spacing w:after="0"/>
+        <w:rPr>
+          <w:rFonts w:ascii="Consolas" w:hAnsi="Consolas" w:cstheme="minorHAnsi"/>
+        </w:rPr>
+      </w:pPr>
+      <w:r>
+        <w:rPr>
+          <w:rFonts w:ascii="Consolas" w:hAnsi="Consolas" w:cstheme="minorHAnsi"/>
+        </w:rPr>
+        <w:t>list.Add(new Slingshot());</w:t>
+      </w:r>
+    </w:p>
+    <w:p>
+      <w:pPr>
+        <w:spacing w:after="0"/>
+        <w:rPr>
+          <w:rFonts w:ascii="Consolas" w:hAnsi="Consolas" w:cstheme="minorHAnsi"/>
+        </w:rPr>
+      </w:pPr>
+      <w:r>
+        <w:rPr>
+          <w:rFonts w:ascii="Consolas" w:hAnsi="Consolas" w:cstheme="minorHAnsi"/>
+        </w:rPr>
+        <w:t>list.Add(new Vehicle());</w:t>
       </w:r>
     </w:p>
     <w:p>
@@ -2724,33 +3149,11 @@
         </w:rPr>
         <w:tab/>
       </w:r>
-      <w:proofErr w:type="spellStart"/>
-      <w:r>
-        <w:rPr>
-          <w:rFonts w:ascii="Consolas" w:hAnsi="Consolas" w:cstheme="minorHAnsi"/>
-        </w:rPr>
-        <w:t>Console.WriteLine</w:t>
-      </w:r>
-      <w:proofErr w:type="spellEnd"/>
-      <w:r>
-        <w:rPr>
-          <w:rFonts w:ascii="Consolas" w:hAnsi="Consolas" w:cstheme="minorHAnsi"/>
-        </w:rPr>
-        <w:t>($”Wheels: {</w:t>
-      </w:r>
-      <w:proofErr w:type="spellStart"/>
-      <w:r>
-        <w:rPr>
-          <w:rFonts w:ascii="Consolas" w:hAnsi="Consolas" w:cstheme="minorHAnsi"/>
-        </w:rPr>
-        <w:t>v.Wheels</w:t>
-      </w:r>
-      <w:proofErr w:type="spellEnd"/>
-      <w:r>
-        <w:rPr>
-          <w:rFonts w:ascii="Consolas" w:hAnsi="Consolas" w:cstheme="minorHAnsi"/>
-        </w:rPr>
-        <w:t>}”);</w:t>
+      <w:r>
+        <w:rPr>
+          <w:rFonts w:ascii="Consolas" w:hAnsi="Consolas" w:cstheme="minorHAnsi"/>
+        </w:rPr>
+        <w:t>Console.WriteLine($”Wheels: {v.Wheels}”);</w:t>
       </w:r>
     </w:p>
     <w:p>
@@ -2765,21 +3168,7 @@
           <w:rFonts w:ascii="Consolas" w:hAnsi="Consolas" w:cstheme="minorHAnsi"/>
         </w:rPr>
         <w:tab/>
-        <w:t xml:space="preserve">foreach (string s in </w:t>
-      </w:r>
-      <w:proofErr w:type="spellStart"/>
-      <w:r>
-        <w:rPr>
-          <w:rFonts w:ascii="Consolas" w:hAnsi="Consolas" w:cstheme="minorHAnsi"/>
-        </w:rPr>
-        <w:t>v.Description</w:t>
-      </w:r>
-      <w:proofErr w:type="spellEnd"/>
-      <w:r>
-        <w:rPr>
-          <w:rFonts w:ascii="Consolas" w:hAnsi="Consolas" w:cstheme="minorHAnsi"/>
-        </w:rPr>
-        <w:t>)</w:t>
+        <w:t>foreach (string s in v.Description)</w:t>
       </w:r>
     </w:p>
     <w:p>
@@ -2816,19 +3205,11 @@
         </w:rPr>
         <w:tab/>
       </w:r>
-      <w:proofErr w:type="spellStart"/>
-      <w:r>
-        <w:rPr>
-          <w:rFonts w:ascii="Consolas" w:hAnsi="Consolas" w:cstheme="minorHAnsi"/>
-        </w:rPr>
-        <w:t>Console.WriteLine</w:t>
-      </w:r>
-      <w:proofErr w:type="spellEnd"/>
-      <w:r>
-        <w:rPr>
-          <w:rFonts w:ascii="Consolas" w:hAnsi="Consolas" w:cstheme="minorHAnsi"/>
-        </w:rPr>
-        <w:t>(s);</w:t>
+      <w:r>
+        <w:rPr>
+          <w:rFonts w:ascii="Consolas" w:hAnsi="Consolas" w:cstheme="minorHAnsi"/>
+        </w:rPr>
+        <w:t>Console.WriteLine(s);</w:t>
       </w:r>
     </w:p>
     <w:p>
@@ -2858,20 +3239,7 @@
           <w:rFonts w:ascii="Consolas" w:hAnsi="Consolas" w:cstheme="minorHAnsi"/>
         </w:rPr>
         <w:tab/>
-      </w:r>
-      <w:proofErr w:type="spellStart"/>
-      <w:r>
-        <w:rPr>
-          <w:rFonts w:ascii="Consolas" w:hAnsi="Consolas" w:cstheme="minorHAnsi"/>
-        </w:rPr>
-        <w:t>Console.WriteLine</w:t>
-      </w:r>
-      <w:proofErr w:type="spellEnd"/>
-      <w:r>
-        <w:rPr>
-          <w:rFonts w:ascii="Consolas" w:hAnsi="Consolas" w:cstheme="minorHAnsi"/>
-        </w:rPr>
-        <w:t>();</w:t>
+        <w:t>Console.WriteLine();</w:t>
       </w:r>
     </w:p>
     <w:p>
@@ -2894,6 +3262,170 @@
           <w:rFonts w:cstheme="minorHAnsi"/>
         </w:rPr>
       </w:pPr>
+    </w:p>
+    <w:p>
+      <w:pPr>
+        <w:rPr>
+          <w:rFonts w:cstheme="minorHAnsi"/>
+        </w:rPr>
+      </w:pPr>
+      <w:r>
+        <w:rPr>
+          <w:rFonts w:cstheme="minorHAnsi"/>
+        </w:rPr>
+        <w:t>Wheels: 4</w:t>
+      </w:r>
+    </w:p>
+    <w:p>
+      <w:pPr>
+        <w:rPr>
+          <w:rFonts w:cstheme="minorHAnsi"/>
+        </w:rPr>
+      </w:pPr>
+      <w:r>
+        <w:rPr>
+          <w:rFonts w:cstheme="minorHAnsi"/>
+        </w:rPr>
+        <w:t>Vehicle</w:t>
+      </w:r>
+    </w:p>
+    <w:p>
+      <w:pPr>
+        <w:rPr>
+          <w:rFonts w:cstheme="minorHAnsi"/>
+        </w:rPr>
+      </w:pPr>
+    </w:p>
+    <w:p>
+      <w:pPr>
+        <w:rPr>
+          <w:rFonts w:cstheme="minorHAnsi"/>
+        </w:rPr>
+      </w:pPr>
+      <w:r>
+        <w:rPr>
+          <w:rFonts w:cstheme="minorHAnsi"/>
+        </w:rPr>
+        <w:t>Wheels: 4</w:t>
+      </w:r>
+    </w:p>
+    <w:p>
+      <w:pPr>
+        <w:rPr>
+          <w:rFonts w:cstheme="minorHAnsi"/>
+        </w:rPr>
+      </w:pPr>
+      <w:r>
+        <w:rPr>
+          <w:rFonts w:cstheme="minorHAnsi"/>
+        </w:rPr>
+        <w:t>Vehicle</w:t>
+      </w:r>
+    </w:p>
+    <w:p>
+      <w:pPr>
+        <w:rPr>
+          <w:rFonts w:cstheme="minorHAnsi"/>
+        </w:rPr>
+      </w:pPr>
+      <w:r>
+        <w:rPr>
+          <w:rFonts w:cstheme="minorHAnsi"/>
+        </w:rPr>
+        <w:t>Car</w:t>
+      </w:r>
+    </w:p>
+    <w:p>
+      <w:pPr>
+        <w:rPr>
+          <w:rFonts w:cstheme="minorHAnsi"/>
+        </w:rPr>
+      </w:pPr>
+    </w:p>
+    <w:p>
+      <w:pPr>
+        <w:rPr>
+          <w:rFonts w:cstheme="minorHAnsi"/>
+        </w:rPr>
+      </w:pPr>
+      <w:r>
+        <w:rPr>
+          <w:rFonts w:cstheme="minorHAnsi"/>
+        </w:rPr>
+        <w:t>Wheels: 3</w:t>
+      </w:r>
+    </w:p>
+    <w:p>
+      <w:pPr>
+        <w:rPr>
+          <w:rFonts w:cstheme="minorHAnsi"/>
+        </w:rPr>
+      </w:pPr>
+      <w:r>
+        <w:rPr>
+          <w:rFonts w:cstheme="minorHAnsi"/>
+        </w:rPr>
+        <w:t>Vehicle</w:t>
+      </w:r>
+    </w:p>
+    <w:p>
+      <w:pPr>
+        <w:rPr>
+          <w:rFonts w:cstheme="minorHAnsi"/>
+        </w:rPr>
+      </w:pPr>
+      <w:r>
+        <w:rPr>
+          <w:rFonts w:cstheme="minorHAnsi"/>
+        </w:rPr>
+        <w:t>Car</w:t>
+      </w:r>
+    </w:p>
+    <w:p>
+      <w:pPr>
+        <w:rPr>
+          <w:rFonts w:cstheme="minorHAnsi"/>
+        </w:rPr>
+      </w:pPr>
+      <w:r>
+        <w:rPr>
+          <w:rFonts w:cstheme="minorHAnsi"/>
+        </w:rPr>
+        <w:t>Slingshot</w:t>
+      </w:r>
+    </w:p>
+    <w:p>
+      <w:pPr>
+        <w:rPr>
+          <w:rFonts w:cstheme="minorHAnsi"/>
+        </w:rPr>
+      </w:pPr>
+    </w:p>
+    <w:p>
+      <w:pPr>
+        <w:rPr>
+          <w:rFonts w:cstheme="minorHAnsi"/>
+        </w:rPr>
+      </w:pPr>
+      <w:r>
+        <w:rPr>
+          <w:rFonts w:cstheme="minorHAnsi"/>
+        </w:rPr>
+        <w:t>Wheels: 4</w:t>
+      </w:r>
+    </w:p>
+    <w:p>
+      <w:pPr>
+        <w:rPr>
+          <w:rFonts w:cstheme="minorHAnsi"/>
+        </w:rPr>
+      </w:pPr>
+      <w:r>
+        <w:rPr>
+          <w:rFonts w:cstheme="minorHAnsi"/>
+        </w:rPr>
+        <w:t>Vehicle</w:t>
+      </w:r>
     </w:p>
     <w:p>
       <w:pPr>
@@ -3165,6 +3697,107 @@
           <w:rFonts w:cstheme="minorHAnsi"/>
         </w:rPr>
       </w:pPr>
+      <w:r>
+        <w:rPr>
+          <w:rFonts w:cstheme="minorHAnsi"/>
+        </w:rPr>
+        <w:lastRenderedPageBreak/>
+        <w:t>private int _drivers = 1;</w:t>
+      </w:r>
+    </w:p>
+    <w:p>
+      <w:pPr>
+        <w:rPr>
+          <w:rFonts w:cstheme="minorHAnsi"/>
+        </w:rPr>
+      </w:pPr>
+      <w:r>
+        <w:rPr>
+          <w:rFonts w:cstheme="minorHAnsi"/>
+        </w:rPr>
+        <w:t>public int Drivers{</w:t>
+      </w:r>
+    </w:p>
+    <w:p>
+      <w:pPr>
+        <w:rPr>
+          <w:rFonts w:cstheme="minorHAnsi"/>
+        </w:rPr>
+      </w:pPr>
+      <w:r>
+        <w:rPr>
+          <w:rFonts w:cstheme="minorHAnsi"/>
+        </w:rPr>
+        <w:tab/>
+        <w:t xml:space="preserve">get </w:t>
+      </w:r>
+      <w:r>
+        <w:rPr>
+          <w:rFonts w:cstheme="minorHAnsi"/>
+        </w:rPr>
+        <w:t>=&gt; _drivers;</w:t>
+      </w:r>
+    </w:p>
+    <w:p>
+      <w:pPr>
+        <w:rPr>
+          <w:rFonts w:cstheme="minorHAnsi"/>
+        </w:rPr>
+      </w:pPr>
+      <w:r>
+        <w:rPr>
+          <w:rFonts w:cstheme="minorHAnsi"/>
+        </w:rPr>
+        <w:tab/>
+        <w:t>set {</w:t>
+      </w:r>
+    </w:p>
+    <w:p>
+      <w:pPr>
+        <w:rPr>
+          <w:rFonts w:cstheme="minorHAnsi"/>
+        </w:rPr>
+      </w:pPr>
+      <w:r>
+        <w:rPr>
+          <w:rFonts w:cstheme="minorHAnsi"/>
+        </w:rPr>
+        <w:tab/>
+      </w:r>
+      <w:r>
+        <w:rPr>
+          <w:rFonts w:cstheme="minorHAnsi"/>
+        </w:rPr>
+        <w:tab/>
+        <w:t>if (value &gt;= 1 &amp;&amp; value &lt;= 4) _drivers = value;</w:t>
+      </w:r>
+    </w:p>
+    <w:p>
+      <w:pPr>
+        <w:rPr>
+          <w:rFonts w:cstheme="minorHAnsi"/>
+        </w:rPr>
+      </w:pPr>
+      <w:r>
+        <w:rPr>
+          <w:rFonts w:cstheme="minorHAnsi"/>
+        </w:rPr>
+        <w:tab/>
+        <w:t>}</w:t>
+      </w:r>
+    </w:p>
+    <w:p>
+      <w:pPr>
+        <w:rPr>
+          <w:rFonts w:cstheme="minorHAnsi"/>
+        </w:rPr>
+      </w:pPr>
+      <w:r>
+        <w:rPr>
+          <w:rFonts w:cstheme="minorHAnsi"/>
+        </w:rPr>
+        <w:t>}</w:t>
+      </w:r>
     </w:p>
     <w:p>
       <w:pPr>
@@ -3393,21 +4026,7 @@
         <w:rPr>
           <w:rFonts w:ascii="Consolas" w:hAnsi="Consolas" w:cstheme="minorHAnsi"/>
         </w:rPr>
-        <w:t xml:space="preserve">public class </w:t>
-      </w:r>
-      <w:proofErr w:type="spellStart"/>
-      <w:r>
-        <w:rPr>
-          <w:rFonts w:ascii="Consolas" w:hAnsi="Consolas" w:cstheme="minorHAnsi"/>
-        </w:rPr>
-        <w:t>VehicleTests</w:t>
-      </w:r>
-      <w:proofErr w:type="spellEnd"/>
-      <w:r>
-        <w:rPr>
-          <w:rFonts w:ascii="Consolas" w:hAnsi="Consolas" w:cstheme="minorHAnsi"/>
-        </w:rPr>
-        <w:t xml:space="preserve"> </w:t>
+        <w:t xml:space="preserve">public class VehicleTests </w:t>
       </w:r>
     </w:p>
     <w:p>
@@ -3451,21 +4070,7 @@
           <w:rFonts w:ascii="Consolas" w:hAnsi="Consolas" w:cstheme="minorHAnsi"/>
         </w:rPr>
         <w:tab/>
-        <w:t>[</w:t>
-      </w:r>
-      <w:proofErr w:type="spellStart"/>
-      <w:r>
-        <w:rPr>
-          <w:rFonts w:ascii="Consolas" w:hAnsi="Consolas" w:cstheme="minorHAnsi"/>
-        </w:rPr>
-        <w:t>InlineData</w:t>
-      </w:r>
-      <w:proofErr w:type="spellEnd"/>
-      <w:r>
-        <w:rPr>
-          <w:rFonts w:ascii="Consolas" w:hAnsi="Consolas" w:cstheme="minorHAnsi"/>
-        </w:rPr>
-        <w:t>(1)]</w:t>
+        <w:t>[InlineData(1)]</w:t>
       </w:r>
     </w:p>
     <w:p>
@@ -3480,21 +4085,7 @@
           <w:rFonts w:ascii="Consolas" w:hAnsi="Consolas" w:cstheme="minorHAnsi"/>
         </w:rPr>
         <w:tab/>
-        <w:t>[</w:t>
-      </w:r>
-      <w:proofErr w:type="spellStart"/>
-      <w:r>
-        <w:rPr>
-          <w:rFonts w:ascii="Consolas" w:hAnsi="Consolas" w:cstheme="minorHAnsi"/>
-        </w:rPr>
-        <w:t>InlineData</w:t>
-      </w:r>
-      <w:proofErr w:type="spellEnd"/>
-      <w:r>
-        <w:rPr>
-          <w:rFonts w:ascii="Consolas" w:hAnsi="Consolas" w:cstheme="minorHAnsi"/>
-        </w:rPr>
-        <w:t>(2)]</w:t>
+        <w:t>[InlineData(2)]</w:t>
       </w:r>
     </w:p>
     <w:p>
@@ -3509,21 +4100,7 @@
         <w:rPr>
           <w:rFonts w:ascii="Consolas" w:hAnsi="Consolas" w:cstheme="minorHAnsi"/>
         </w:rPr>
-        <w:t>[</w:t>
-      </w:r>
-      <w:proofErr w:type="spellStart"/>
-      <w:r>
-        <w:rPr>
-          <w:rFonts w:ascii="Consolas" w:hAnsi="Consolas" w:cstheme="minorHAnsi"/>
-        </w:rPr>
-        <w:t>InlineData</w:t>
-      </w:r>
-      <w:proofErr w:type="spellEnd"/>
-      <w:r>
-        <w:rPr>
-          <w:rFonts w:ascii="Consolas" w:hAnsi="Consolas" w:cstheme="minorHAnsi"/>
-        </w:rPr>
-        <w:t>(3)]</w:t>
+        <w:t>[InlineData(3)]</w:t>
       </w:r>
     </w:p>
     <w:p>
@@ -3538,21 +4115,7 @@
         <w:rPr>
           <w:rFonts w:ascii="Consolas" w:hAnsi="Consolas" w:cstheme="minorHAnsi"/>
         </w:rPr>
-        <w:t>[</w:t>
-      </w:r>
-      <w:proofErr w:type="spellStart"/>
-      <w:r>
-        <w:rPr>
-          <w:rFonts w:ascii="Consolas" w:hAnsi="Consolas" w:cstheme="minorHAnsi"/>
-        </w:rPr>
-        <w:t>InlineData</w:t>
-      </w:r>
-      <w:proofErr w:type="spellEnd"/>
-      <w:r>
-        <w:rPr>
-          <w:rFonts w:ascii="Consolas" w:hAnsi="Consolas" w:cstheme="minorHAnsi"/>
-        </w:rPr>
-        <w:t>(4)]</w:t>
+        <w:t>[InlineData(4)]</w:t>
       </w:r>
     </w:p>
     <w:p>
@@ -3567,21 +4130,7 @@
           <w:rFonts w:ascii="Consolas" w:hAnsi="Consolas" w:cstheme="minorHAnsi"/>
         </w:rPr>
         <w:tab/>
-        <w:t xml:space="preserve">public void </w:t>
-      </w:r>
-      <w:proofErr w:type="spellStart"/>
-      <w:r>
-        <w:rPr>
-          <w:rFonts w:ascii="Consolas" w:hAnsi="Consolas" w:cstheme="minorHAnsi"/>
-        </w:rPr>
-        <w:t>CanSetDriversToValidValue</w:t>
-      </w:r>
-      <w:proofErr w:type="spellEnd"/>
-      <w:r>
-        <w:rPr>
-          <w:rFonts w:ascii="Consolas" w:hAnsi="Consolas" w:cstheme="minorHAnsi"/>
-        </w:rPr>
-        <w:t>(int drivers)</w:t>
+        <w:t>public void CanSetDriversToValidValue(int drivers)</w:t>
       </w:r>
     </w:p>
     <w:p>
@@ -3612,6 +4161,45 @@
         </w:rPr>
         <w:tab/>
       </w:r>
+      <w:r>
+        <w:rPr>
+          <w:rFonts w:ascii="Consolas" w:hAnsi="Consolas" w:cstheme="minorHAnsi"/>
+        </w:rPr>
+        <w:tab/>
+      </w:r>
+      <w:r>
+        <w:rPr>
+          <w:rFonts w:ascii="Consolas" w:hAnsi="Consolas" w:cstheme="minorHAnsi"/>
+        </w:rPr>
+        <w:t>Vehicle v = new() {Drivers = drivers};</w:t>
+      </w:r>
+    </w:p>
+    <w:p>
+      <w:pPr>
+        <w:spacing w:after="0"/>
+        <w:rPr>
+          <w:rFonts w:ascii="Consolas" w:hAnsi="Consolas" w:cstheme="minorHAnsi"/>
+        </w:rPr>
+      </w:pPr>
+      <w:r>
+        <w:rPr>
+          <w:rFonts w:ascii="Consolas" w:hAnsi="Consolas" w:cstheme="minorHAnsi"/>
+        </w:rPr>
+        <w:tab/>
+      </w:r>
+      <w:r>
+        <w:rPr>
+          <w:rFonts w:ascii="Consolas" w:hAnsi="Consolas" w:cstheme="minorHAnsi"/>
+        </w:rPr>
+        <w:tab/>
+        <w:t>Assert.Equal(</w:t>
+      </w:r>
+      <w:r>
+        <w:rPr>
+          <w:rFonts w:ascii="Consolas" w:hAnsi="Consolas" w:cstheme="minorHAnsi"/>
+        </w:rPr>
+        <w:t>drivers, v.Drivers};</w:t>
+      </w:r>
     </w:p>
     <w:p>
       <w:pPr>
@@ -3780,6 +4368,40 @@
           <w:rFonts w:ascii="Consolas" w:hAnsi="Consolas" w:cstheme="minorHAnsi"/>
         </w:rPr>
       </w:pPr>
+      <w:r>
+        <w:rPr>
+          <w:rFonts w:ascii="Consolas" w:hAnsi="Consolas" w:cstheme="minorHAnsi"/>
+        </w:rPr>
+        <w:tab/>
+      </w:r>
+      <w:r>
+        <w:rPr>
+          <w:rFonts w:ascii="Consolas" w:hAnsi="Consolas" w:cstheme="minorHAnsi"/>
+        </w:rPr>
+        <w:tab/>
+        <w:t>Vehicle v = new();</w:t>
+      </w:r>
+    </w:p>
+    <w:p>
+      <w:pPr>
+        <w:spacing w:after="0"/>
+        <w:rPr>
+          <w:rFonts w:ascii="Consolas" w:hAnsi="Consolas" w:cstheme="minorHAnsi"/>
+        </w:rPr>
+      </w:pPr>
+      <w:r>
+        <w:rPr>
+          <w:rFonts w:ascii="Consolas" w:hAnsi="Consolas" w:cstheme="minorHAnsi"/>
+        </w:rPr>
+        <w:tab/>
+      </w:r>
+      <w:r>
+        <w:rPr>
+          <w:rFonts w:ascii="Consolas" w:hAnsi="Consolas" w:cstheme="minorHAnsi"/>
+        </w:rPr>
+        <w:tab/>
+        <w:t>Assert.Equal(1, v.Drivers);</w:t>
+      </w:r>
     </w:p>
     <w:p>
       <w:pPr>
@@ -4164,16 +4786,8 @@
         <w:rPr>
           <w:rFonts w:ascii="Consolas" w:hAnsi="Consolas" w:cstheme="minorHAnsi"/>
         </w:rPr>
-        <w:t xml:space="preserve">public interface </w:t>
-      </w:r>
-      <w:proofErr w:type="spellStart"/>
-      <w:r>
-        <w:rPr>
-          <w:rFonts w:ascii="Consolas" w:hAnsi="Consolas" w:cstheme="minorHAnsi"/>
-        </w:rPr>
-        <w:t>IElection</w:t>
-      </w:r>
-      <w:proofErr w:type="spellEnd"/>
+        <w:t>public interface IElection</w:t>
+      </w:r>
     </w:p>
     <w:p>
       <w:pPr>
@@ -4448,21 +5062,7 @@
           <w:rFonts w:ascii="Consolas" w:hAnsi="Consolas" w:cstheme="minorHAnsi"/>
         </w:rPr>
         <w:tab/>
-        <w:t xml:space="preserve">public string Name { get; </w:t>
-      </w:r>
-      <w:proofErr w:type="spellStart"/>
-      <w:r>
-        <w:rPr>
-          <w:rFonts w:ascii="Consolas" w:hAnsi="Consolas" w:cstheme="minorHAnsi"/>
-        </w:rPr>
-        <w:t>init</w:t>
-      </w:r>
-      <w:proofErr w:type="spellEnd"/>
-      <w:r>
-        <w:rPr>
-          <w:rFonts w:ascii="Consolas" w:hAnsi="Consolas" w:cstheme="minorHAnsi"/>
-        </w:rPr>
-        <w:t>; }</w:t>
+        <w:t>public string Name { get; init; }</w:t>
       </w:r>
     </w:p>
     <w:p>
@@ -4974,21 +5574,7 @@
           <w:rFonts w:ascii="Consolas" w:hAnsi="Consolas" w:cstheme="minorHAnsi"/>
         </w:rPr>
         <w:tab/>
-        <w:t>_</w:t>
-      </w:r>
-      <w:proofErr w:type="spellStart"/>
-      <w:r>
-        <w:rPr>
-          <w:rFonts w:ascii="Consolas" w:hAnsi="Consolas" w:cstheme="minorHAnsi"/>
-        </w:rPr>
-        <w:t>description.Add</w:t>
-      </w:r>
-      <w:proofErr w:type="spellEnd"/>
-      <w:r>
-        <w:rPr>
-          <w:rFonts w:ascii="Consolas" w:hAnsi="Consolas" w:cstheme="minorHAnsi"/>
-        </w:rPr>
-        <w:t>(“Vehicle”);</w:t>
+        <w:t>_description.Add(“Vehicle”);</w:t>
       </w:r>
     </w:p>
     <w:p>
@@ -5104,21 +5690,7 @@
           <w:rFonts w:ascii="Consolas" w:hAnsi="Consolas" w:cstheme="minorHAnsi"/>
         </w:rPr>
         <w:tab/>
-        <w:t>_</w:t>
-      </w:r>
-      <w:proofErr w:type="spellStart"/>
-      <w:r>
-        <w:rPr>
-          <w:rFonts w:ascii="Consolas" w:hAnsi="Consolas" w:cstheme="minorHAnsi"/>
-        </w:rPr>
-        <w:t>description.Add</w:t>
-      </w:r>
-      <w:proofErr w:type="spellEnd"/>
-      <w:r>
-        <w:rPr>
-          <w:rFonts w:ascii="Consolas" w:hAnsi="Consolas" w:cstheme="minorHAnsi"/>
-        </w:rPr>
-        <w:t>(“Car”);</w:t>
+        <w:t>_description.Add(“Car”);</w:t>
       </w:r>
     </w:p>
     <w:p>
@@ -5314,21 +5886,7 @@
           <w:rFonts w:ascii="Consolas" w:hAnsi="Consolas" w:cstheme="minorHAnsi"/>
         </w:rPr>
         <w:tab/>
-        <w:t>_</w:t>
-      </w:r>
-      <w:proofErr w:type="spellStart"/>
-      <w:r>
-        <w:rPr>
-          <w:rFonts w:ascii="Consolas" w:hAnsi="Consolas" w:cstheme="minorHAnsi"/>
-        </w:rPr>
-        <w:t>description.Add</w:t>
-      </w:r>
-      <w:proofErr w:type="spellEnd"/>
-      <w:r>
-        <w:rPr>
-          <w:rFonts w:ascii="Consolas" w:hAnsi="Consolas" w:cstheme="minorHAnsi"/>
-        </w:rPr>
-        <w:t>(“Slingshot”);</w:t>
+        <w:t>_description.Add(“Slingshot”);</w:t>
       </w:r>
     </w:p>
     <w:p>
@@ -9129,4 +9687,16 @@
   <a:objectDefaults/>
   <a:extraClrSchemeLst/>
 </a:theme>
+</file>
+
+<file path=customXml/item1.xml><?xml version="1.0" encoding="utf-8"?>
+<b:Sources xmlns:b="http://schemas.openxmlformats.org/officeDocument/2006/bibliography" xmlns="http://schemas.openxmlformats.org/officeDocument/2006/bibliography" SelectedStyle="\APASixthEditionOfficeOnline.xsl" StyleName="APA" Version="6"/>
+</file>
+
+<file path=customXml/itemProps1.xml><?xml version="1.0" encoding="utf-8"?>
+<ds:datastoreItem xmlns:ds="http://schemas.openxmlformats.org/officeDocument/2006/customXml" ds:itemID="{7636C967-9153-451B-AFC5-E4B5EA67C8BD}">
+  <ds:schemaRefs>
+    <ds:schemaRef ds:uri="http://schemas.openxmlformats.org/officeDocument/2006/bibliography"/>
+  </ds:schemaRefs>
+</ds:datastoreItem>
 </file>
</xml_diff>